<commit_message>
Se sube el PDF con los query resueltos
</commit_message>
<xml_diff>
--- a/PRUEBA SQL_Resuelto.docx
+++ b/PRUEBA SQL_Resuelto.docx
@@ -31,6 +31,7 @@
           <w:szCs w:val="32"/>
         </w:rPr>
       </w:pPr>
+      <w:proofErr w:type="gramStart"/>
       <w:r>
         <w:rPr>
           <w:b/>
@@ -40,53 +41,442 @@
         </w:rPr>
         <w:t>Nombre :</w:t>
       </w:r>
+      <w:proofErr w:type="gramEnd"/>
     </w:p>
     <w:p>
-      <w:r>
-        <w:t>Tenemos estas tres tablas:</w:t>
+      <w:proofErr w:type="spellStart"/>
+      <w:r>
+        <w:t>Tenemos</w:t>
+      </w:r>
+      <w:proofErr w:type="spellEnd"/>
+      <w:r>
+        <w:t xml:space="preserve"> </w:t>
+      </w:r>
+      <w:proofErr w:type="spellStart"/>
+      <w:r>
+        <w:t>estas</w:t>
+      </w:r>
+      <w:proofErr w:type="spellEnd"/>
+      <w:r>
+        <w:t xml:space="preserve"> </w:t>
+      </w:r>
+      <w:proofErr w:type="spellStart"/>
+      <w:r>
+        <w:t>tres</w:t>
+      </w:r>
+      <w:proofErr w:type="spellEnd"/>
+      <w:r>
+        <w:t xml:space="preserve"> </w:t>
+      </w:r>
+      <w:proofErr w:type="spellStart"/>
+      <w:r>
+        <w:t>tablas</w:t>
+      </w:r>
+      <w:proofErr w:type="spellEnd"/>
+      <w:r>
+        <w:t>:</w:t>
       </w:r>
     </w:p>
     <w:p>
-      <w:r>
-        <w:t>Tabla de municipios</w:t>
+      <w:proofErr w:type="spellStart"/>
+      <w:r>
+        <w:t>Tabla</w:t>
+      </w:r>
+      <w:proofErr w:type="spellEnd"/>
+      <w:r>
+        <w:t xml:space="preserve"> de municipios</w:t>
       </w:r>
     </w:p>
     <w:p>
       <w:r>
-        <w:t>SELECT [id_municipio]      ,[nombre]      ,[Provincia]  FROM [dbo].[Municipios]</w:t>
+        <w:t>SELECT [</w:t>
+      </w:r>
+      <w:proofErr w:type="spellStart"/>
+      <w:r>
+        <w:t>id_</w:t>
+      </w:r>
+      <w:proofErr w:type="gramStart"/>
+      <w:r>
+        <w:t>municipio</w:t>
+      </w:r>
+      <w:proofErr w:type="spellEnd"/>
+      <w:r>
+        <w:t xml:space="preserve">]   </w:t>
+      </w:r>
+      <w:proofErr w:type="gramEnd"/>
+      <w:r>
+        <w:t xml:space="preserve">   ,[</w:t>
+      </w:r>
+      <w:proofErr w:type="spellStart"/>
+      <w:r>
+        <w:t>nombre</w:t>
+      </w:r>
+      <w:proofErr w:type="spellEnd"/>
+      <w:r>
+        <w:t>]      ,[</w:t>
+      </w:r>
+      <w:proofErr w:type="spellStart"/>
+      <w:r>
+        <w:t>Provincia</w:t>
+      </w:r>
+      <w:proofErr w:type="spellEnd"/>
+      <w:r>
+        <w:t>]  FROM [</w:t>
+      </w:r>
+      <w:proofErr w:type="spellStart"/>
+      <w:r>
+        <w:t>dbo</w:t>
+      </w:r>
+      <w:proofErr w:type="spellEnd"/>
+      <w:r>
+        <w:t>].[Municipios]</w:t>
       </w:r>
     </w:p>
     <w:p/>
     <w:p>
-      <w:r>
-        <w:t xml:space="preserve">Tabla de cámaras: </w:t>
+      <w:proofErr w:type="spellStart"/>
+      <w:r>
+        <w:t>Tabla</w:t>
+      </w:r>
+      <w:proofErr w:type="spellEnd"/>
+      <w:r>
+        <w:t xml:space="preserve"> de </w:t>
+      </w:r>
+      <w:proofErr w:type="spellStart"/>
+      <w:r>
+        <w:t>cámaras</w:t>
+      </w:r>
+      <w:proofErr w:type="spellEnd"/>
+      <w:r>
+        <w:t xml:space="preserve">: </w:t>
       </w:r>
     </w:p>
     <w:p>
-      <w:r>
-        <w:t>contiene las cámaras registradas en el sistema (id_municipio es la relación con municipios)</w:t>
+      <w:proofErr w:type="spellStart"/>
+      <w:r>
+        <w:t>contiene</w:t>
+      </w:r>
+      <w:proofErr w:type="spellEnd"/>
+      <w:r>
+        <w:t xml:space="preserve"> las </w:t>
+      </w:r>
+      <w:proofErr w:type="spellStart"/>
+      <w:r>
+        <w:t>cámaras</w:t>
+      </w:r>
+      <w:proofErr w:type="spellEnd"/>
+      <w:r>
+        <w:t xml:space="preserve"> </w:t>
+      </w:r>
+      <w:proofErr w:type="spellStart"/>
+      <w:r>
+        <w:t>registradas</w:t>
+      </w:r>
+      <w:proofErr w:type="spellEnd"/>
+      <w:r>
+        <w:t xml:space="preserve"> </w:t>
+      </w:r>
+      <w:proofErr w:type="spellStart"/>
+      <w:r>
+        <w:t>en</w:t>
+      </w:r>
+      <w:proofErr w:type="spellEnd"/>
+      <w:r>
+        <w:t xml:space="preserve"> </w:t>
+      </w:r>
+      <w:proofErr w:type="spellStart"/>
+      <w:r>
+        <w:t>el</w:t>
+      </w:r>
+      <w:proofErr w:type="spellEnd"/>
+      <w:r>
+        <w:t xml:space="preserve"> </w:t>
+      </w:r>
+      <w:proofErr w:type="spellStart"/>
+      <w:r>
+        <w:t>sistema</w:t>
+      </w:r>
+      <w:proofErr w:type="spellEnd"/>
+      <w:r>
+        <w:t xml:space="preserve"> (</w:t>
+      </w:r>
+      <w:proofErr w:type="spellStart"/>
+      <w:r>
+        <w:t>id_municipio</w:t>
+      </w:r>
+      <w:proofErr w:type="spellEnd"/>
+      <w:r>
+        <w:t xml:space="preserve"> es la </w:t>
+      </w:r>
+      <w:proofErr w:type="spellStart"/>
+      <w:r>
+        <w:t>relación</w:t>
+      </w:r>
+      <w:proofErr w:type="spellEnd"/>
+      <w:r>
+        <w:t xml:space="preserve"> con municipios)</w:t>
       </w:r>
     </w:p>
     <w:p>
       <w:r>
-        <w:t>SELECT [Id]      ,[id_camara]      ,[Ip]      ,[IdSoporte]      ,[Altura]      ,[GradosOrientacion]      ,[marca]      ,[modelo]      ,[posicion]      ,[nombre]      ,[TipoCamara]      ,[Activa]      ,[id_municipio]  FROM [dbo].[Camara]</w:t>
+        <w:t>SELECT [</w:t>
+      </w:r>
+      <w:proofErr w:type="gramStart"/>
+      <w:r>
+        <w:t xml:space="preserve">Id]   </w:t>
+      </w:r>
+      <w:proofErr w:type="gramEnd"/>
+      <w:r>
+        <w:t xml:space="preserve">   ,[</w:t>
+      </w:r>
+      <w:proofErr w:type="spellStart"/>
+      <w:r>
+        <w:t>id_camara</w:t>
+      </w:r>
+      <w:proofErr w:type="spellEnd"/>
+      <w:r>
+        <w:t>]      ,[Ip]      ,[</w:t>
+      </w:r>
+      <w:proofErr w:type="spellStart"/>
+      <w:r>
+        <w:t>IdSoporte</w:t>
+      </w:r>
+      <w:proofErr w:type="spellEnd"/>
+      <w:r>
+        <w:t>]      ,[Altura]      ,[</w:t>
+      </w:r>
+      <w:proofErr w:type="spellStart"/>
+      <w:r>
+        <w:t>GradosOrientacion</w:t>
+      </w:r>
+      <w:proofErr w:type="spellEnd"/>
+      <w:r>
+        <w:t>]      ,[</w:t>
+      </w:r>
+      <w:proofErr w:type="spellStart"/>
+      <w:r>
+        <w:t>marca</w:t>
+      </w:r>
+      <w:proofErr w:type="spellEnd"/>
+      <w:r>
+        <w:t>]      ,[</w:t>
+      </w:r>
+      <w:proofErr w:type="spellStart"/>
+      <w:r>
+        <w:t>modelo</w:t>
+      </w:r>
+      <w:proofErr w:type="spellEnd"/>
+      <w:r>
+        <w:t>]      ,[</w:t>
+      </w:r>
+      <w:proofErr w:type="spellStart"/>
+      <w:r>
+        <w:t>posicion</w:t>
+      </w:r>
+      <w:proofErr w:type="spellEnd"/>
+      <w:r>
+        <w:t>]      ,[</w:t>
+      </w:r>
+      <w:proofErr w:type="spellStart"/>
+      <w:r>
+        <w:t>nombre</w:t>
+      </w:r>
+      <w:proofErr w:type="spellEnd"/>
+      <w:r>
+        <w:t>]      ,[</w:t>
+      </w:r>
+      <w:proofErr w:type="spellStart"/>
+      <w:r>
+        <w:t>TipoCamara</w:t>
+      </w:r>
+      <w:proofErr w:type="spellEnd"/>
+      <w:r>
+        <w:t>]      ,[</w:t>
+      </w:r>
+      <w:proofErr w:type="spellStart"/>
+      <w:r>
+        <w:t>Activa</w:t>
+      </w:r>
+      <w:proofErr w:type="spellEnd"/>
+      <w:r>
+        <w:t>]      ,[</w:t>
+      </w:r>
+      <w:proofErr w:type="spellStart"/>
+      <w:r>
+        <w:t>id_municipio</w:t>
+      </w:r>
+      <w:proofErr w:type="spellEnd"/>
+      <w:r>
+        <w:t>]  FROM [</w:t>
+      </w:r>
+      <w:proofErr w:type="spellStart"/>
+      <w:r>
+        <w:t>dbo</w:t>
+      </w:r>
+      <w:proofErr w:type="spellEnd"/>
+      <w:r>
+        <w:t>].[Camara]</w:t>
       </w:r>
     </w:p>
     <w:p/>
     <w:p>
-      <w:r>
-        <w:t>Tabla de eventos: contiene los eventos de las cámaras (id_camara es la relación con camaras)</w:t>
+      <w:proofErr w:type="spellStart"/>
+      <w:r>
+        <w:t>Tabla</w:t>
+      </w:r>
+      <w:proofErr w:type="spellEnd"/>
+      <w:r>
+        <w:t xml:space="preserve"> de </w:t>
+      </w:r>
+      <w:proofErr w:type="spellStart"/>
+      <w:r>
+        <w:t>eventos</w:t>
+      </w:r>
+      <w:proofErr w:type="spellEnd"/>
+      <w:r>
+        <w:t xml:space="preserve">: </w:t>
+      </w:r>
+      <w:proofErr w:type="spellStart"/>
+      <w:r>
+        <w:t>contiene</w:t>
+      </w:r>
+      <w:proofErr w:type="spellEnd"/>
+      <w:r>
+        <w:t xml:space="preserve"> </w:t>
+      </w:r>
+      <w:proofErr w:type="spellStart"/>
+      <w:r>
+        <w:t>los</w:t>
+      </w:r>
+      <w:proofErr w:type="spellEnd"/>
+      <w:r>
+        <w:t xml:space="preserve"> </w:t>
+      </w:r>
+      <w:proofErr w:type="spellStart"/>
+      <w:r>
+        <w:t>eventos</w:t>
+      </w:r>
+      <w:proofErr w:type="spellEnd"/>
+      <w:r>
+        <w:t xml:space="preserve"> de las </w:t>
+      </w:r>
+      <w:proofErr w:type="spellStart"/>
+      <w:r>
+        <w:t>cámaras</w:t>
+      </w:r>
+      <w:proofErr w:type="spellEnd"/>
+      <w:r>
+        <w:t xml:space="preserve"> (</w:t>
+      </w:r>
+      <w:proofErr w:type="spellStart"/>
+      <w:r>
+        <w:t>id_camara</w:t>
+      </w:r>
+      <w:proofErr w:type="spellEnd"/>
+      <w:r>
+        <w:t xml:space="preserve"> es la </w:t>
+      </w:r>
+      <w:proofErr w:type="spellStart"/>
+      <w:r>
+        <w:t>relación</w:t>
+      </w:r>
+      <w:proofErr w:type="spellEnd"/>
+      <w:r>
+        <w:t xml:space="preserve"> con camaras)</w:t>
       </w:r>
     </w:p>
     <w:p/>
     <w:p>
       <w:r>
-        <w:t>SELECT [id]      ,[archivo]      ,[error]      ,[error_descripcion]      ,[id_camara]      ,[Fecha_imagen]      ,[Fecha_imagen_utc]      ,[Fecha_imagen_local]      ,[deteccion]  FROM [dbo].[EventosCam]</w:t>
+        <w:t>SELECT [</w:t>
+      </w:r>
+      <w:proofErr w:type="gramStart"/>
+      <w:r>
+        <w:t xml:space="preserve">id]   </w:t>
+      </w:r>
+      <w:proofErr w:type="gramEnd"/>
+      <w:r>
+        <w:t xml:space="preserve">   ,[</w:t>
+      </w:r>
+      <w:proofErr w:type="spellStart"/>
+      <w:r>
+        <w:t>archivo</w:t>
+      </w:r>
+      <w:proofErr w:type="spellEnd"/>
+      <w:r>
+        <w:t>]      ,[error]      ,[</w:t>
+      </w:r>
+      <w:proofErr w:type="spellStart"/>
+      <w:r>
+        <w:t>error_descripcion</w:t>
+      </w:r>
+      <w:proofErr w:type="spellEnd"/>
+      <w:r>
+        <w:t>]      ,[</w:t>
+      </w:r>
+      <w:proofErr w:type="spellStart"/>
+      <w:r>
+        <w:t>id_camara</w:t>
+      </w:r>
+      <w:proofErr w:type="spellEnd"/>
+      <w:r>
+        <w:t>]      ,[</w:t>
+      </w:r>
+      <w:proofErr w:type="spellStart"/>
+      <w:r>
+        <w:t>Fecha_imagen</w:t>
+      </w:r>
+      <w:proofErr w:type="spellEnd"/>
+      <w:r>
+        <w:t>]      ,[</w:t>
+      </w:r>
+      <w:proofErr w:type="spellStart"/>
+      <w:r>
+        <w:t>Fecha_imagen_utc</w:t>
+      </w:r>
+      <w:proofErr w:type="spellEnd"/>
+      <w:r>
+        <w:t>]      ,[</w:t>
+      </w:r>
+      <w:proofErr w:type="spellStart"/>
+      <w:r>
+        <w:t>Fecha_imagen_local</w:t>
+      </w:r>
+      <w:proofErr w:type="spellEnd"/>
+      <w:r>
+        <w:t>]      ,[</w:t>
+      </w:r>
+      <w:proofErr w:type="spellStart"/>
+      <w:r>
+        <w:t>deteccion</w:t>
+      </w:r>
+      <w:proofErr w:type="spellEnd"/>
+      <w:r>
+        <w:t>]  FROM [</w:t>
+      </w:r>
+      <w:proofErr w:type="spellStart"/>
+      <w:r>
+        <w:t>dbo</w:t>
+      </w:r>
+      <w:proofErr w:type="spellEnd"/>
+      <w:r>
+        <w:t>].[</w:t>
+      </w:r>
+      <w:proofErr w:type="spellStart"/>
+      <w:r>
+        <w:t>EventosCam</w:t>
+      </w:r>
+      <w:proofErr w:type="spellEnd"/>
+      <w:r>
+        <w:t>]</w:t>
       </w:r>
     </w:p>
     <w:p/>
     <w:p>
       <w:r>
+        <w:rPr>
+          <w:noProof/>
+        </w:rPr>
         <w:drawing>
           <wp:inline distT="0" distB="0" distL="0" distR="0" wp14:anchorId="4A074376" wp14:editId="410CA5B8">
             <wp:extent cx="5612130" cy="2807970"/>
@@ -126,8 +516,37 @@
     </w:p>
     <w:p/>
     <w:p>
-      <w:r>
-        <w:t>Quiero que hagas las siguientes consultas:</w:t>
+      <w:proofErr w:type="spellStart"/>
+      <w:r>
+        <w:t>Quiero</w:t>
+      </w:r>
+      <w:proofErr w:type="spellEnd"/>
+      <w:r>
+        <w:t xml:space="preserve"> que </w:t>
+      </w:r>
+      <w:proofErr w:type="spellStart"/>
+      <w:r>
+        <w:t>hagas</w:t>
+      </w:r>
+      <w:proofErr w:type="spellEnd"/>
+      <w:r>
+        <w:t xml:space="preserve"> las </w:t>
+      </w:r>
+      <w:proofErr w:type="spellStart"/>
+      <w:r>
+        <w:t>siguientes</w:t>
+      </w:r>
+      <w:proofErr w:type="spellEnd"/>
+      <w:r>
+        <w:t xml:space="preserve"> </w:t>
+      </w:r>
+      <w:proofErr w:type="spellStart"/>
+      <w:r>
+        <w:t>consultas</w:t>
+      </w:r>
+      <w:proofErr w:type="spellEnd"/>
+      <w:r>
+        <w:t>:</w:t>
       </w:r>
     </w:p>
     <w:p>
@@ -232,7 +651,18 @@
           <w:szCs w:val="19"/>
           <w:lang w:val="es-CO"/>
         </w:rPr>
-        <w:t xml:space="preserve">    m</w:t>
+        <w:t xml:space="preserve">    </w:t>
+      </w:r>
+      <w:proofErr w:type="spellStart"/>
+      <w:r>
+        <w:rPr>
+          <w:rFonts w:ascii="Consolas" w:hAnsi="Consolas" w:cs="Consolas"/>
+          <w:color w:val="000000"/>
+          <w:sz w:val="19"/>
+          <w:szCs w:val="19"/>
+          <w:lang w:val="es-CO"/>
+        </w:rPr>
+        <w:t>m</w:t>
       </w:r>
       <w:r>
         <w:rPr>
@@ -252,7 +682,18 @@
           <w:szCs w:val="19"/>
           <w:lang w:val="es-CO"/>
         </w:rPr>
-        <w:t xml:space="preserve">Nombre </w:t>
+        <w:t>Nombre</w:t>
+      </w:r>
+      <w:proofErr w:type="spellEnd"/>
+      <w:r>
+        <w:rPr>
+          <w:rFonts w:ascii="Consolas" w:hAnsi="Consolas" w:cs="Consolas"/>
+          <w:color w:val="000000"/>
+          <w:sz w:val="19"/>
+          <w:szCs w:val="19"/>
+          <w:lang w:val="es-CO"/>
+        </w:rPr>
+        <w:t xml:space="preserve"> </w:t>
       </w:r>
       <w:r>
         <w:rPr>
@@ -310,6 +751,7 @@
         </w:rPr>
         <w:t xml:space="preserve">    </w:t>
       </w:r>
+      <w:proofErr w:type="gramStart"/>
       <w:r>
         <w:rPr>
           <w:rFonts w:ascii="Consolas" w:hAnsi="Consolas" w:cs="Consolas"/>
@@ -330,6 +772,7 @@
         </w:rPr>
         <w:t>(</w:t>
       </w:r>
+      <w:proofErr w:type="gramEnd"/>
       <w:r>
         <w:rPr>
           <w:rFonts w:ascii="Consolas" w:hAnsi="Consolas" w:cs="Consolas"/>
@@ -348,7 +791,18 @@
           <w:szCs w:val="19"/>
           <w:lang w:val="es-CO"/>
         </w:rPr>
-        <w:t xml:space="preserve"> c</w:t>
+        <w:t xml:space="preserve"> </w:t>
+      </w:r>
+      <w:proofErr w:type="spellStart"/>
+      <w:r>
+        <w:rPr>
+          <w:rFonts w:ascii="Consolas" w:hAnsi="Consolas" w:cs="Consolas"/>
+          <w:color w:val="000000"/>
+          <w:sz w:val="19"/>
+          <w:szCs w:val="19"/>
+          <w:lang w:val="es-CO"/>
+        </w:rPr>
+        <w:t>c</w:t>
       </w:r>
       <w:r>
         <w:rPr>
@@ -370,6 +824,7 @@
         </w:rPr>
         <w:t>Id_Camara</w:t>
       </w:r>
+      <w:proofErr w:type="spellEnd"/>
       <w:r>
         <w:rPr>
           <w:rFonts w:ascii="Consolas" w:hAnsi="Consolas" w:cs="Consolas"/>
@@ -408,8 +863,20 @@
           <w:szCs w:val="19"/>
           <w:lang w:val="es-CO"/>
         </w:rPr>
-        <w:t xml:space="preserve"> TotalCamaras</w:t>
-      </w:r>
+        <w:t xml:space="preserve"> </w:t>
+      </w:r>
+      <w:proofErr w:type="spellStart"/>
+      <w:r>
+        <w:rPr>
+          <w:rFonts w:ascii="Consolas" w:hAnsi="Consolas" w:cs="Consolas"/>
+          <w:color w:val="000000"/>
+          <w:sz w:val="19"/>
+          <w:szCs w:val="19"/>
+          <w:lang w:val="es-CO"/>
+        </w:rPr>
+        <w:t>TotalCamaras</w:t>
+      </w:r>
+      <w:proofErr w:type="spellEnd"/>
       <w:r>
         <w:rPr>
           <w:rFonts w:ascii="Consolas" w:hAnsi="Consolas" w:cs="Consolas"/>
@@ -466,6 +933,8 @@
         </w:rPr>
         <w:t>(</w:t>
       </w:r>
+      <w:proofErr w:type="spellStart"/>
+      <w:proofErr w:type="gramStart"/>
       <w:r>
         <w:rPr>
           <w:rFonts w:ascii="Consolas" w:hAnsi="Consolas" w:cs="Consolas"/>
@@ -494,8 +963,20 @@
           <w:szCs w:val="19"/>
           <w:lang w:val="es-CO"/>
         </w:rPr>
-        <w:t>Id_Evento</w:t>
-      </w:r>
+        <w:t>Id</w:t>
+      </w:r>
+      <w:proofErr w:type="gramEnd"/>
+      <w:r>
+        <w:rPr>
+          <w:rFonts w:ascii="Consolas" w:hAnsi="Consolas" w:cs="Consolas"/>
+          <w:color w:val="000000"/>
+          <w:sz w:val="19"/>
+          <w:szCs w:val="19"/>
+          <w:lang w:val="es-CO"/>
+        </w:rPr>
+        <w:t>_Evento</w:t>
+      </w:r>
+      <w:proofErr w:type="spellEnd"/>
       <w:r>
         <w:rPr>
           <w:rFonts w:ascii="Consolas" w:hAnsi="Consolas" w:cs="Consolas"/>
@@ -534,8 +1015,20 @@
           <w:szCs w:val="19"/>
           <w:lang w:val="es-CO"/>
         </w:rPr>
-        <w:t xml:space="preserve"> TotalEventos</w:t>
-      </w:r>
+        <w:t xml:space="preserve"> </w:t>
+      </w:r>
+      <w:proofErr w:type="spellStart"/>
+      <w:r>
+        <w:rPr>
+          <w:rFonts w:ascii="Consolas" w:hAnsi="Consolas" w:cs="Consolas"/>
+          <w:color w:val="000000"/>
+          <w:sz w:val="19"/>
+          <w:szCs w:val="19"/>
+          <w:lang w:val="es-CO"/>
+        </w:rPr>
+        <w:t>TotalEventos</w:t>
+      </w:r>
+      <w:proofErr w:type="spellEnd"/>
     </w:p>
     <w:p>
       <w:pPr>
@@ -570,7 +1063,19 @@
           <w:szCs w:val="19"/>
           <w:lang w:val="es-CO"/>
         </w:rPr>
-        <w:t xml:space="preserve"> dbo</w:t>
+        <w:t xml:space="preserve"> </w:t>
+      </w:r>
+      <w:proofErr w:type="spellStart"/>
+      <w:proofErr w:type="gramStart"/>
+      <w:r>
+        <w:rPr>
+          <w:rFonts w:ascii="Consolas" w:hAnsi="Consolas" w:cs="Consolas"/>
+          <w:color w:val="000000"/>
+          <w:sz w:val="19"/>
+          <w:szCs w:val="19"/>
+          <w:lang w:val="es-CO"/>
+        </w:rPr>
+        <w:t>dbo</w:t>
       </w:r>
       <w:r>
         <w:rPr>
@@ -590,7 +1095,19 @@
           <w:szCs w:val="19"/>
           <w:lang w:val="es-CO"/>
         </w:rPr>
-        <w:t>Municipios m</w:t>
+        <w:t>Municipios</w:t>
+      </w:r>
+      <w:proofErr w:type="spellEnd"/>
+      <w:proofErr w:type="gramEnd"/>
+      <w:r>
+        <w:rPr>
+          <w:rFonts w:ascii="Consolas" w:hAnsi="Consolas" w:cs="Consolas"/>
+          <w:color w:val="000000"/>
+          <w:sz w:val="19"/>
+          <w:szCs w:val="19"/>
+          <w:lang w:val="es-CO"/>
+        </w:rPr>
+        <w:t xml:space="preserve"> m</w:t>
       </w:r>
     </w:p>
     <w:p>
@@ -646,7 +1163,19 @@
           <w:szCs w:val="19"/>
           <w:lang w:val="es-CO"/>
         </w:rPr>
-        <w:t xml:space="preserve"> dbo</w:t>
+        <w:t xml:space="preserve"> </w:t>
+      </w:r>
+      <w:proofErr w:type="spellStart"/>
+      <w:proofErr w:type="gramStart"/>
+      <w:r>
+        <w:rPr>
+          <w:rFonts w:ascii="Consolas" w:hAnsi="Consolas" w:cs="Consolas"/>
+          <w:color w:val="000000"/>
+          <w:sz w:val="19"/>
+          <w:szCs w:val="19"/>
+          <w:lang w:val="es-CO"/>
+        </w:rPr>
+        <w:t>dbo</w:t>
       </w:r>
       <w:r>
         <w:rPr>
@@ -666,7 +1195,19 @@
           <w:szCs w:val="19"/>
           <w:lang w:val="es-CO"/>
         </w:rPr>
-        <w:t xml:space="preserve">Camara c </w:t>
+        <w:t>Camara</w:t>
+      </w:r>
+      <w:proofErr w:type="spellEnd"/>
+      <w:proofErr w:type="gramEnd"/>
+      <w:r>
+        <w:rPr>
+          <w:rFonts w:ascii="Consolas" w:hAnsi="Consolas" w:cs="Consolas"/>
+          <w:color w:val="000000"/>
+          <w:sz w:val="19"/>
+          <w:szCs w:val="19"/>
+          <w:lang w:val="es-CO"/>
+        </w:rPr>
+        <w:t xml:space="preserve"> c </w:t>
       </w:r>
       <w:r>
         <w:rPr>
@@ -686,7 +1227,18 @@
           <w:szCs w:val="19"/>
           <w:lang w:val="es-CO"/>
         </w:rPr>
-        <w:t xml:space="preserve"> m</w:t>
+        <w:t xml:space="preserve"> </w:t>
+      </w:r>
+      <w:proofErr w:type="spellStart"/>
+      <w:r>
+        <w:rPr>
+          <w:rFonts w:ascii="Consolas" w:hAnsi="Consolas" w:cs="Consolas"/>
+          <w:color w:val="000000"/>
+          <w:sz w:val="19"/>
+          <w:szCs w:val="19"/>
+          <w:lang w:val="es-CO"/>
+        </w:rPr>
+        <w:t>m</w:t>
       </w:r>
       <w:r>
         <w:rPr>
@@ -706,7 +1258,18 @@
           <w:szCs w:val="19"/>
           <w:lang w:val="es-CO"/>
         </w:rPr>
-        <w:t xml:space="preserve">id_Municipio </w:t>
+        <w:t>id_Municipio</w:t>
+      </w:r>
+      <w:proofErr w:type="spellEnd"/>
+      <w:r>
+        <w:rPr>
+          <w:rFonts w:ascii="Consolas" w:hAnsi="Consolas" w:cs="Consolas"/>
+          <w:color w:val="000000"/>
+          <w:sz w:val="19"/>
+          <w:szCs w:val="19"/>
+          <w:lang w:val="es-CO"/>
+        </w:rPr>
+        <w:t xml:space="preserve"> </w:t>
       </w:r>
       <w:r>
         <w:rPr>
@@ -726,7 +1289,18 @@
           <w:szCs w:val="19"/>
           <w:lang w:val="es-CO"/>
         </w:rPr>
-        <w:t xml:space="preserve"> c</w:t>
+        <w:t xml:space="preserve"> </w:t>
+      </w:r>
+      <w:proofErr w:type="spellStart"/>
+      <w:r>
+        <w:rPr>
+          <w:rFonts w:ascii="Consolas" w:hAnsi="Consolas" w:cs="Consolas"/>
+          <w:color w:val="000000"/>
+          <w:sz w:val="19"/>
+          <w:szCs w:val="19"/>
+          <w:lang w:val="es-CO"/>
+        </w:rPr>
+        <w:t>c</w:t>
       </w:r>
       <w:r>
         <w:rPr>
@@ -748,6 +1322,7 @@
         </w:rPr>
         <w:t>id_Municipio</w:t>
       </w:r>
+      <w:proofErr w:type="spellEnd"/>
     </w:p>
     <w:p>
       <w:pPr>
@@ -802,7 +1377,19 @@
           <w:szCs w:val="19"/>
           <w:lang w:val="es-CO"/>
         </w:rPr>
-        <w:t xml:space="preserve"> dbo</w:t>
+        <w:t xml:space="preserve"> </w:t>
+      </w:r>
+      <w:proofErr w:type="spellStart"/>
+      <w:proofErr w:type="gramStart"/>
+      <w:r>
+        <w:rPr>
+          <w:rFonts w:ascii="Consolas" w:hAnsi="Consolas" w:cs="Consolas"/>
+          <w:color w:val="000000"/>
+          <w:sz w:val="19"/>
+          <w:szCs w:val="19"/>
+          <w:lang w:val="es-CO"/>
+        </w:rPr>
+        <w:t>dbo</w:t>
       </w:r>
       <w:r>
         <w:rPr>
@@ -822,7 +1409,19 @@
           <w:szCs w:val="19"/>
           <w:lang w:val="es-CO"/>
         </w:rPr>
-        <w:t xml:space="preserve">EventosCam e </w:t>
+        <w:t>EventosCam</w:t>
+      </w:r>
+      <w:proofErr w:type="spellEnd"/>
+      <w:proofErr w:type="gramEnd"/>
+      <w:r>
+        <w:rPr>
+          <w:rFonts w:ascii="Consolas" w:hAnsi="Consolas" w:cs="Consolas"/>
+          <w:color w:val="000000"/>
+          <w:sz w:val="19"/>
+          <w:szCs w:val="19"/>
+          <w:lang w:val="es-CO"/>
+        </w:rPr>
+        <w:t xml:space="preserve"> e </w:t>
       </w:r>
       <w:r>
         <w:rPr>
@@ -842,7 +1441,18 @@
           <w:szCs w:val="19"/>
           <w:lang w:val="es-CO"/>
         </w:rPr>
-        <w:t xml:space="preserve"> c</w:t>
+        <w:t xml:space="preserve"> </w:t>
+      </w:r>
+      <w:proofErr w:type="spellStart"/>
+      <w:r>
+        <w:rPr>
+          <w:rFonts w:ascii="Consolas" w:hAnsi="Consolas" w:cs="Consolas"/>
+          <w:color w:val="000000"/>
+          <w:sz w:val="19"/>
+          <w:szCs w:val="19"/>
+          <w:lang w:val="es-CO"/>
+        </w:rPr>
+        <w:t>c</w:t>
       </w:r>
       <w:r>
         <w:rPr>
@@ -862,7 +1472,18 @@
           <w:szCs w:val="19"/>
           <w:lang w:val="es-CO"/>
         </w:rPr>
-        <w:t xml:space="preserve">Id_Camara </w:t>
+        <w:t>Id_Camara</w:t>
+      </w:r>
+      <w:proofErr w:type="spellEnd"/>
+      <w:r>
+        <w:rPr>
+          <w:rFonts w:ascii="Consolas" w:hAnsi="Consolas" w:cs="Consolas"/>
+          <w:color w:val="000000"/>
+          <w:sz w:val="19"/>
+          <w:szCs w:val="19"/>
+          <w:lang w:val="es-CO"/>
+        </w:rPr>
+        <w:t xml:space="preserve"> </w:t>
       </w:r>
       <w:r>
         <w:rPr>
@@ -882,7 +1503,18 @@
           <w:szCs w:val="19"/>
           <w:lang w:val="es-CO"/>
         </w:rPr>
-        <w:t xml:space="preserve"> e</w:t>
+        <w:t xml:space="preserve"> </w:t>
+      </w:r>
+      <w:proofErr w:type="spellStart"/>
+      <w:r>
+        <w:rPr>
+          <w:rFonts w:ascii="Consolas" w:hAnsi="Consolas" w:cs="Consolas"/>
+          <w:color w:val="000000"/>
+          <w:sz w:val="19"/>
+          <w:szCs w:val="19"/>
+          <w:lang w:val="es-CO"/>
+        </w:rPr>
+        <w:t>e</w:t>
       </w:r>
       <w:r>
         <w:rPr>
@@ -904,6 +1536,7 @@
         </w:rPr>
         <w:t>Id_Camara</w:t>
       </w:r>
+      <w:proofErr w:type="spellEnd"/>
     </w:p>
     <w:p>
       <w:pPr>
@@ -953,7 +1586,19 @@
           <w:szCs w:val="19"/>
           <w:lang w:val="es-CO"/>
         </w:rPr>
-        <w:t xml:space="preserve"> m</w:t>
+        <w:t xml:space="preserve"> </w:t>
+      </w:r>
+      <w:proofErr w:type="spellStart"/>
+      <w:proofErr w:type="gramStart"/>
+      <w:r>
+        <w:rPr>
+          <w:rFonts w:ascii="Consolas" w:hAnsi="Consolas" w:cs="Consolas"/>
+          <w:color w:val="000000"/>
+          <w:sz w:val="19"/>
+          <w:szCs w:val="19"/>
+          <w:lang w:val="es-CO"/>
+        </w:rPr>
+        <w:t>m</w:t>
       </w:r>
       <w:r>
         <w:rPr>
@@ -973,7 +1618,19 @@
           <w:szCs w:val="19"/>
           <w:lang w:val="es-CO"/>
         </w:rPr>
-        <w:t xml:space="preserve">Nombre </w:t>
+        <w:t>Nombre</w:t>
+      </w:r>
+      <w:proofErr w:type="spellEnd"/>
+      <w:proofErr w:type="gramEnd"/>
+      <w:r>
+        <w:rPr>
+          <w:rFonts w:ascii="Consolas" w:hAnsi="Consolas" w:cs="Consolas"/>
+          <w:color w:val="000000"/>
+          <w:sz w:val="19"/>
+          <w:szCs w:val="19"/>
+          <w:lang w:val="es-CO"/>
+        </w:rPr>
+        <w:t xml:space="preserve"> </w:t>
       </w:r>
       <w:r>
         <w:rPr>
@@ -1013,7 +1670,18 @@
           <w:szCs w:val="19"/>
           <w:lang w:val="es-CO"/>
         </w:rPr>
-        <w:t xml:space="preserve"> m</w:t>
+        <w:t xml:space="preserve"> </w:t>
+      </w:r>
+      <w:proofErr w:type="spellStart"/>
+      <w:r>
+        <w:rPr>
+          <w:rFonts w:ascii="Consolas" w:hAnsi="Consolas" w:cs="Consolas"/>
+          <w:color w:val="000000"/>
+          <w:sz w:val="19"/>
+          <w:szCs w:val="19"/>
+          <w:lang w:val="es-CO"/>
+        </w:rPr>
+        <w:t>m</w:t>
       </w:r>
       <w:r>
         <w:rPr>
@@ -1033,7 +1701,18 @@
           <w:szCs w:val="19"/>
           <w:lang w:val="es-CO"/>
         </w:rPr>
-        <w:t xml:space="preserve">Nombre </w:t>
+        <w:t>Nombre</w:t>
+      </w:r>
+      <w:proofErr w:type="spellEnd"/>
+      <w:r>
+        <w:rPr>
+          <w:rFonts w:ascii="Consolas" w:hAnsi="Consolas" w:cs="Consolas"/>
+          <w:color w:val="000000"/>
+          <w:sz w:val="19"/>
+          <w:szCs w:val="19"/>
+          <w:lang w:val="es-CO"/>
+        </w:rPr>
+        <w:t xml:space="preserve"> </w:t>
       </w:r>
       <w:r>
         <w:rPr>
@@ -1080,6 +1759,7 @@
       <w:r>
         <w:rPr>
           <w:rFonts w:eastAsia="Times New Roman"/>
+          <w:noProof/>
           <w:color w:val="000000"/>
           <w:lang w:val="es-ES"/>
         </w:rPr>
@@ -1214,7 +1894,18 @@
           <w:szCs w:val="19"/>
           <w:lang w:val="es-CO"/>
         </w:rPr>
-        <w:t xml:space="preserve">    m</w:t>
+        <w:t xml:space="preserve">    </w:t>
+      </w:r>
+      <w:proofErr w:type="spellStart"/>
+      <w:r>
+        <w:rPr>
+          <w:rFonts w:ascii="Consolas" w:hAnsi="Consolas" w:cs="Consolas"/>
+          <w:color w:val="000000"/>
+          <w:sz w:val="19"/>
+          <w:szCs w:val="19"/>
+          <w:lang w:val="es-CO"/>
+        </w:rPr>
+        <w:t>m</w:t>
       </w:r>
       <w:r>
         <w:rPr>
@@ -1236,6 +1927,7 @@
         </w:rPr>
         <w:t>Provincia</w:t>
       </w:r>
+      <w:proofErr w:type="spellEnd"/>
       <w:r>
         <w:rPr>
           <w:rFonts w:ascii="Consolas" w:hAnsi="Consolas" w:cs="Consolas"/>
@@ -1272,6 +1964,7 @@
         </w:rPr>
         <w:t xml:space="preserve">    </w:t>
       </w:r>
+      <w:proofErr w:type="gramStart"/>
       <w:r>
         <w:rPr>
           <w:rFonts w:ascii="Consolas" w:hAnsi="Consolas" w:cs="Consolas"/>
@@ -1292,6 +1985,7 @@
         </w:rPr>
         <w:t>(</w:t>
       </w:r>
+      <w:proofErr w:type="gramEnd"/>
       <w:r>
         <w:rPr>
           <w:rFonts w:ascii="Consolas" w:hAnsi="Consolas" w:cs="Consolas"/>
@@ -1310,7 +2004,18 @@
           <w:szCs w:val="19"/>
           <w:lang w:val="es-CO"/>
         </w:rPr>
-        <w:t xml:space="preserve"> c</w:t>
+        <w:t xml:space="preserve"> </w:t>
+      </w:r>
+      <w:proofErr w:type="spellStart"/>
+      <w:r>
+        <w:rPr>
+          <w:rFonts w:ascii="Consolas" w:hAnsi="Consolas" w:cs="Consolas"/>
+          <w:color w:val="000000"/>
+          <w:sz w:val="19"/>
+          <w:szCs w:val="19"/>
+          <w:lang w:val="es-CO"/>
+        </w:rPr>
+        <w:t>c</w:t>
       </w:r>
       <w:r>
         <w:rPr>
@@ -1332,6 +2037,7 @@
         </w:rPr>
         <w:t>Id_Camara</w:t>
       </w:r>
+      <w:proofErr w:type="spellEnd"/>
       <w:r>
         <w:rPr>
           <w:rFonts w:ascii="Consolas" w:hAnsi="Consolas" w:cs="Consolas"/>
@@ -1370,8 +2076,20 @@
           <w:szCs w:val="19"/>
           <w:lang w:val="es-CO"/>
         </w:rPr>
-        <w:t xml:space="preserve"> TotalCamaras</w:t>
-      </w:r>
+        <w:t xml:space="preserve"> </w:t>
+      </w:r>
+      <w:proofErr w:type="spellStart"/>
+      <w:r>
+        <w:rPr>
+          <w:rFonts w:ascii="Consolas" w:hAnsi="Consolas" w:cs="Consolas"/>
+          <w:color w:val="000000"/>
+          <w:sz w:val="19"/>
+          <w:szCs w:val="19"/>
+          <w:lang w:val="es-CO"/>
+        </w:rPr>
+        <w:t>TotalCamaras</w:t>
+      </w:r>
+      <w:proofErr w:type="spellEnd"/>
       <w:r>
         <w:rPr>
           <w:rFonts w:ascii="Consolas" w:hAnsi="Consolas" w:cs="Consolas"/>
@@ -1428,6 +2146,8 @@
         </w:rPr>
         <w:t>(</w:t>
       </w:r>
+      <w:proofErr w:type="spellStart"/>
+      <w:proofErr w:type="gramStart"/>
       <w:r>
         <w:rPr>
           <w:rFonts w:ascii="Consolas" w:hAnsi="Consolas" w:cs="Consolas"/>
@@ -1456,8 +2176,20 @@
           <w:szCs w:val="19"/>
           <w:lang w:val="es-CO"/>
         </w:rPr>
-        <w:t>Id_Evento</w:t>
-      </w:r>
+        <w:t>Id</w:t>
+      </w:r>
+      <w:proofErr w:type="gramEnd"/>
+      <w:r>
+        <w:rPr>
+          <w:rFonts w:ascii="Consolas" w:hAnsi="Consolas" w:cs="Consolas"/>
+          <w:color w:val="000000"/>
+          <w:sz w:val="19"/>
+          <w:szCs w:val="19"/>
+          <w:lang w:val="es-CO"/>
+        </w:rPr>
+        <w:t>_Evento</w:t>
+      </w:r>
+      <w:proofErr w:type="spellEnd"/>
       <w:r>
         <w:rPr>
           <w:rFonts w:ascii="Consolas" w:hAnsi="Consolas" w:cs="Consolas"/>
@@ -1496,8 +2228,20 @@
           <w:szCs w:val="19"/>
           <w:lang w:val="es-CO"/>
         </w:rPr>
-        <w:t xml:space="preserve"> TotalEventos</w:t>
-      </w:r>
+        <w:t xml:space="preserve"> </w:t>
+      </w:r>
+      <w:proofErr w:type="spellStart"/>
+      <w:r>
+        <w:rPr>
+          <w:rFonts w:ascii="Consolas" w:hAnsi="Consolas" w:cs="Consolas"/>
+          <w:color w:val="000000"/>
+          <w:sz w:val="19"/>
+          <w:szCs w:val="19"/>
+          <w:lang w:val="es-CO"/>
+        </w:rPr>
+        <w:t>TotalEventos</w:t>
+      </w:r>
+      <w:proofErr w:type="spellEnd"/>
     </w:p>
     <w:p>
       <w:pPr>
@@ -1532,7 +2276,19 @@
           <w:szCs w:val="19"/>
           <w:lang w:val="es-CO"/>
         </w:rPr>
-        <w:t xml:space="preserve"> dbo</w:t>
+        <w:t xml:space="preserve"> </w:t>
+      </w:r>
+      <w:proofErr w:type="spellStart"/>
+      <w:proofErr w:type="gramStart"/>
+      <w:r>
+        <w:rPr>
+          <w:rFonts w:ascii="Consolas" w:hAnsi="Consolas" w:cs="Consolas"/>
+          <w:color w:val="000000"/>
+          <w:sz w:val="19"/>
+          <w:szCs w:val="19"/>
+          <w:lang w:val="es-CO"/>
+        </w:rPr>
+        <w:t>dbo</w:t>
       </w:r>
       <w:r>
         <w:rPr>
@@ -1552,7 +2308,19 @@
           <w:szCs w:val="19"/>
           <w:lang w:val="es-CO"/>
         </w:rPr>
-        <w:t>Municipios m</w:t>
+        <w:t>Municipios</w:t>
+      </w:r>
+      <w:proofErr w:type="spellEnd"/>
+      <w:proofErr w:type="gramEnd"/>
+      <w:r>
+        <w:rPr>
+          <w:rFonts w:ascii="Consolas" w:hAnsi="Consolas" w:cs="Consolas"/>
+          <w:color w:val="000000"/>
+          <w:sz w:val="19"/>
+          <w:szCs w:val="19"/>
+          <w:lang w:val="es-CO"/>
+        </w:rPr>
+        <w:t xml:space="preserve"> m</w:t>
       </w:r>
     </w:p>
     <w:p>
@@ -1608,7 +2376,19 @@
           <w:szCs w:val="19"/>
           <w:lang w:val="es-CO"/>
         </w:rPr>
-        <w:t xml:space="preserve"> dbo</w:t>
+        <w:t xml:space="preserve"> </w:t>
+      </w:r>
+      <w:proofErr w:type="spellStart"/>
+      <w:proofErr w:type="gramStart"/>
+      <w:r>
+        <w:rPr>
+          <w:rFonts w:ascii="Consolas" w:hAnsi="Consolas" w:cs="Consolas"/>
+          <w:color w:val="000000"/>
+          <w:sz w:val="19"/>
+          <w:szCs w:val="19"/>
+          <w:lang w:val="es-CO"/>
+        </w:rPr>
+        <w:t>dbo</w:t>
       </w:r>
       <w:r>
         <w:rPr>
@@ -1628,7 +2408,19 @@
           <w:szCs w:val="19"/>
           <w:lang w:val="es-CO"/>
         </w:rPr>
-        <w:t xml:space="preserve">Camara c </w:t>
+        <w:t>Camara</w:t>
+      </w:r>
+      <w:proofErr w:type="spellEnd"/>
+      <w:proofErr w:type="gramEnd"/>
+      <w:r>
+        <w:rPr>
+          <w:rFonts w:ascii="Consolas" w:hAnsi="Consolas" w:cs="Consolas"/>
+          <w:color w:val="000000"/>
+          <w:sz w:val="19"/>
+          <w:szCs w:val="19"/>
+          <w:lang w:val="es-CO"/>
+        </w:rPr>
+        <w:t xml:space="preserve"> c </w:t>
       </w:r>
       <w:r>
         <w:rPr>
@@ -1648,7 +2440,18 @@
           <w:szCs w:val="19"/>
           <w:lang w:val="es-CO"/>
         </w:rPr>
-        <w:t xml:space="preserve"> m</w:t>
+        <w:t xml:space="preserve"> </w:t>
+      </w:r>
+      <w:proofErr w:type="spellStart"/>
+      <w:r>
+        <w:rPr>
+          <w:rFonts w:ascii="Consolas" w:hAnsi="Consolas" w:cs="Consolas"/>
+          <w:color w:val="000000"/>
+          <w:sz w:val="19"/>
+          <w:szCs w:val="19"/>
+          <w:lang w:val="es-CO"/>
+        </w:rPr>
+        <w:t>m</w:t>
       </w:r>
       <w:r>
         <w:rPr>
@@ -1668,7 +2471,18 @@
           <w:szCs w:val="19"/>
           <w:lang w:val="es-CO"/>
         </w:rPr>
-        <w:t xml:space="preserve">id_Municipio </w:t>
+        <w:t>id_Municipio</w:t>
+      </w:r>
+      <w:proofErr w:type="spellEnd"/>
+      <w:r>
+        <w:rPr>
+          <w:rFonts w:ascii="Consolas" w:hAnsi="Consolas" w:cs="Consolas"/>
+          <w:color w:val="000000"/>
+          <w:sz w:val="19"/>
+          <w:szCs w:val="19"/>
+          <w:lang w:val="es-CO"/>
+        </w:rPr>
+        <w:t xml:space="preserve"> </w:t>
       </w:r>
       <w:r>
         <w:rPr>
@@ -1688,7 +2502,18 @@
           <w:szCs w:val="19"/>
           <w:lang w:val="es-CO"/>
         </w:rPr>
-        <w:t xml:space="preserve"> c</w:t>
+        <w:t xml:space="preserve"> </w:t>
+      </w:r>
+      <w:proofErr w:type="spellStart"/>
+      <w:r>
+        <w:rPr>
+          <w:rFonts w:ascii="Consolas" w:hAnsi="Consolas" w:cs="Consolas"/>
+          <w:color w:val="000000"/>
+          <w:sz w:val="19"/>
+          <w:szCs w:val="19"/>
+          <w:lang w:val="es-CO"/>
+        </w:rPr>
+        <w:t>c</w:t>
       </w:r>
       <w:r>
         <w:rPr>
@@ -1710,6 +2535,7 @@
         </w:rPr>
         <w:t>id_Municipio</w:t>
       </w:r>
+      <w:proofErr w:type="spellEnd"/>
     </w:p>
     <w:p>
       <w:pPr>
@@ -1764,7 +2590,19 @@
           <w:szCs w:val="19"/>
           <w:lang w:val="es-CO"/>
         </w:rPr>
-        <w:t xml:space="preserve"> dbo</w:t>
+        <w:t xml:space="preserve"> </w:t>
+      </w:r>
+      <w:proofErr w:type="spellStart"/>
+      <w:proofErr w:type="gramStart"/>
+      <w:r>
+        <w:rPr>
+          <w:rFonts w:ascii="Consolas" w:hAnsi="Consolas" w:cs="Consolas"/>
+          <w:color w:val="000000"/>
+          <w:sz w:val="19"/>
+          <w:szCs w:val="19"/>
+          <w:lang w:val="es-CO"/>
+        </w:rPr>
+        <w:t>dbo</w:t>
       </w:r>
       <w:r>
         <w:rPr>
@@ -1784,7 +2622,19 @@
           <w:szCs w:val="19"/>
           <w:lang w:val="es-CO"/>
         </w:rPr>
-        <w:t xml:space="preserve">EventosCam e </w:t>
+        <w:t>EventosCam</w:t>
+      </w:r>
+      <w:proofErr w:type="spellEnd"/>
+      <w:proofErr w:type="gramEnd"/>
+      <w:r>
+        <w:rPr>
+          <w:rFonts w:ascii="Consolas" w:hAnsi="Consolas" w:cs="Consolas"/>
+          <w:color w:val="000000"/>
+          <w:sz w:val="19"/>
+          <w:szCs w:val="19"/>
+          <w:lang w:val="es-CO"/>
+        </w:rPr>
+        <w:t xml:space="preserve"> e </w:t>
       </w:r>
       <w:r>
         <w:rPr>
@@ -1804,7 +2654,18 @@
           <w:szCs w:val="19"/>
           <w:lang w:val="es-CO"/>
         </w:rPr>
-        <w:t xml:space="preserve"> c</w:t>
+        <w:t xml:space="preserve"> </w:t>
+      </w:r>
+      <w:proofErr w:type="spellStart"/>
+      <w:r>
+        <w:rPr>
+          <w:rFonts w:ascii="Consolas" w:hAnsi="Consolas" w:cs="Consolas"/>
+          <w:color w:val="000000"/>
+          <w:sz w:val="19"/>
+          <w:szCs w:val="19"/>
+          <w:lang w:val="es-CO"/>
+        </w:rPr>
+        <w:t>c</w:t>
       </w:r>
       <w:r>
         <w:rPr>
@@ -1824,7 +2685,18 @@
           <w:szCs w:val="19"/>
           <w:lang w:val="es-CO"/>
         </w:rPr>
-        <w:t xml:space="preserve">Id_Camara </w:t>
+        <w:t>Id_Camara</w:t>
+      </w:r>
+      <w:proofErr w:type="spellEnd"/>
+      <w:r>
+        <w:rPr>
+          <w:rFonts w:ascii="Consolas" w:hAnsi="Consolas" w:cs="Consolas"/>
+          <w:color w:val="000000"/>
+          <w:sz w:val="19"/>
+          <w:szCs w:val="19"/>
+          <w:lang w:val="es-CO"/>
+        </w:rPr>
+        <w:t xml:space="preserve"> </w:t>
       </w:r>
       <w:r>
         <w:rPr>
@@ -1844,7 +2716,18 @@
           <w:szCs w:val="19"/>
           <w:lang w:val="es-CO"/>
         </w:rPr>
-        <w:t xml:space="preserve"> e</w:t>
+        <w:t xml:space="preserve"> </w:t>
+      </w:r>
+      <w:proofErr w:type="spellStart"/>
+      <w:r>
+        <w:rPr>
+          <w:rFonts w:ascii="Consolas" w:hAnsi="Consolas" w:cs="Consolas"/>
+          <w:color w:val="000000"/>
+          <w:sz w:val="19"/>
+          <w:szCs w:val="19"/>
+          <w:lang w:val="es-CO"/>
+        </w:rPr>
+        <w:t>e</w:t>
       </w:r>
       <w:r>
         <w:rPr>
@@ -1866,6 +2749,7 @@
         </w:rPr>
         <w:t>Id_Camara</w:t>
       </w:r>
+      <w:proofErr w:type="spellEnd"/>
     </w:p>
     <w:p>
       <w:pPr>
@@ -1915,7 +2799,19 @@
           <w:szCs w:val="19"/>
           <w:lang w:val="es-CO"/>
         </w:rPr>
-        <w:t xml:space="preserve"> m</w:t>
+        <w:t xml:space="preserve"> </w:t>
+      </w:r>
+      <w:proofErr w:type="spellStart"/>
+      <w:proofErr w:type="gramStart"/>
+      <w:r>
+        <w:rPr>
+          <w:rFonts w:ascii="Consolas" w:hAnsi="Consolas" w:cs="Consolas"/>
+          <w:color w:val="000000"/>
+          <w:sz w:val="19"/>
+          <w:szCs w:val="19"/>
+          <w:lang w:val="es-CO"/>
+        </w:rPr>
+        <w:t>m</w:t>
       </w:r>
       <w:r>
         <w:rPr>
@@ -1935,7 +2831,19 @@
           <w:szCs w:val="19"/>
           <w:lang w:val="es-CO"/>
         </w:rPr>
-        <w:t xml:space="preserve">Provincia </w:t>
+        <w:t>Provincia</w:t>
+      </w:r>
+      <w:proofErr w:type="spellEnd"/>
+      <w:proofErr w:type="gramEnd"/>
+      <w:r>
+        <w:rPr>
+          <w:rFonts w:ascii="Consolas" w:hAnsi="Consolas" w:cs="Consolas"/>
+          <w:color w:val="000000"/>
+          <w:sz w:val="19"/>
+          <w:szCs w:val="19"/>
+          <w:lang w:val="es-CO"/>
+        </w:rPr>
+        <w:t xml:space="preserve"> </w:t>
       </w:r>
       <w:r>
         <w:rPr>
@@ -1975,7 +2883,18 @@
           <w:szCs w:val="19"/>
           <w:lang w:val="es-CO"/>
         </w:rPr>
-        <w:t xml:space="preserve"> m</w:t>
+        <w:t xml:space="preserve"> </w:t>
+      </w:r>
+      <w:proofErr w:type="spellStart"/>
+      <w:r>
+        <w:rPr>
+          <w:rFonts w:ascii="Consolas" w:hAnsi="Consolas" w:cs="Consolas"/>
+          <w:color w:val="000000"/>
+          <w:sz w:val="19"/>
+          <w:szCs w:val="19"/>
+          <w:lang w:val="es-CO"/>
+        </w:rPr>
+        <w:t>m</w:t>
       </w:r>
       <w:r>
         <w:rPr>
@@ -1997,6 +2916,7 @@
         </w:rPr>
         <w:t>Provincia</w:t>
       </w:r>
+      <w:proofErr w:type="spellEnd"/>
       <w:r>
         <w:rPr>
           <w:rFonts w:ascii="Consolas" w:hAnsi="Consolas" w:cs="Consolas"/>
@@ -2032,6 +2952,7 @@
       <w:r>
         <w:rPr>
           <w:rFonts w:eastAsia="Times New Roman"/>
+          <w:noProof/>
           <w:color w:val="000000"/>
           <w:lang w:val="es-ES"/>
         </w:rPr>
@@ -2155,7 +3076,18 @@
           <w:szCs w:val="19"/>
           <w:lang w:val="es-CO"/>
         </w:rPr>
-        <w:t xml:space="preserve">    m</w:t>
+        <w:t xml:space="preserve">    </w:t>
+      </w:r>
+      <w:proofErr w:type="spellStart"/>
+      <w:r>
+        <w:rPr>
+          <w:rFonts w:ascii="Consolas" w:hAnsi="Consolas" w:cs="Consolas"/>
+          <w:color w:val="000000"/>
+          <w:sz w:val="19"/>
+          <w:szCs w:val="19"/>
+          <w:lang w:val="es-CO"/>
+        </w:rPr>
+        <w:t>m</w:t>
       </w:r>
       <w:r>
         <w:rPr>
@@ -2175,7 +3107,18 @@
           <w:szCs w:val="19"/>
           <w:lang w:val="es-CO"/>
         </w:rPr>
-        <w:t xml:space="preserve">Nombre </w:t>
+        <w:t>Nombre</w:t>
+      </w:r>
+      <w:proofErr w:type="spellEnd"/>
+      <w:r>
+        <w:rPr>
+          <w:rFonts w:ascii="Consolas" w:hAnsi="Consolas" w:cs="Consolas"/>
+          <w:color w:val="000000"/>
+          <w:sz w:val="19"/>
+          <w:szCs w:val="19"/>
+          <w:lang w:val="es-CO"/>
+        </w:rPr>
+        <w:t xml:space="preserve"> </w:t>
       </w:r>
       <w:r>
         <w:rPr>
@@ -2231,7 +3174,18 @@
           <w:szCs w:val="19"/>
           <w:lang w:val="es-CO"/>
         </w:rPr>
-        <w:t xml:space="preserve">    m</w:t>
+        <w:t xml:space="preserve">    </w:t>
+      </w:r>
+      <w:proofErr w:type="spellStart"/>
+      <w:r>
+        <w:rPr>
+          <w:rFonts w:ascii="Consolas" w:hAnsi="Consolas" w:cs="Consolas"/>
+          <w:color w:val="000000"/>
+          <w:sz w:val="19"/>
+          <w:szCs w:val="19"/>
+          <w:lang w:val="es-CO"/>
+        </w:rPr>
+        <w:t>m</w:t>
       </w:r>
       <w:r>
         <w:rPr>
@@ -2253,6 +3207,7 @@
         </w:rPr>
         <w:t>Provincia</w:t>
       </w:r>
+      <w:proofErr w:type="spellEnd"/>
       <w:r>
         <w:rPr>
           <w:rFonts w:ascii="Consolas" w:hAnsi="Consolas" w:cs="Consolas"/>
@@ -2287,7 +3242,18 @@
           <w:szCs w:val="19"/>
           <w:lang w:val="es-CO"/>
         </w:rPr>
-        <w:t xml:space="preserve">    c</w:t>
+        <w:t xml:space="preserve">    </w:t>
+      </w:r>
+      <w:proofErr w:type="spellStart"/>
+      <w:r>
+        <w:rPr>
+          <w:rFonts w:ascii="Consolas" w:hAnsi="Consolas" w:cs="Consolas"/>
+          <w:color w:val="000000"/>
+          <w:sz w:val="19"/>
+          <w:szCs w:val="19"/>
+          <w:lang w:val="es-CO"/>
+        </w:rPr>
+        <w:t>c</w:t>
       </w:r>
       <w:r>
         <w:rPr>
@@ -2307,7 +3273,18 @@
           <w:szCs w:val="19"/>
           <w:lang w:val="es-CO"/>
         </w:rPr>
-        <w:t xml:space="preserve">Nombre </w:t>
+        <w:t>Nombre</w:t>
+      </w:r>
+      <w:proofErr w:type="spellEnd"/>
+      <w:r>
+        <w:rPr>
+          <w:rFonts w:ascii="Consolas" w:hAnsi="Consolas" w:cs="Consolas"/>
+          <w:color w:val="000000"/>
+          <w:sz w:val="19"/>
+          <w:szCs w:val="19"/>
+          <w:lang w:val="es-CO"/>
+        </w:rPr>
+        <w:t xml:space="preserve"> </w:t>
       </w:r>
       <w:r>
         <w:rPr>
@@ -2327,8 +3304,20 @@
           <w:szCs w:val="19"/>
           <w:lang w:val="es-CO"/>
         </w:rPr>
-        <w:t xml:space="preserve"> Camara</w:t>
-      </w:r>
+        <w:t xml:space="preserve"> </w:t>
+      </w:r>
+      <w:proofErr w:type="spellStart"/>
+      <w:r>
+        <w:rPr>
+          <w:rFonts w:ascii="Consolas" w:hAnsi="Consolas" w:cs="Consolas"/>
+          <w:color w:val="000000"/>
+          <w:sz w:val="19"/>
+          <w:szCs w:val="19"/>
+          <w:lang w:val="es-CO"/>
+        </w:rPr>
+        <w:t>Camara</w:t>
+      </w:r>
+      <w:proofErr w:type="spellEnd"/>
       <w:r>
         <w:rPr>
           <w:rFonts w:ascii="Consolas" w:hAnsi="Consolas" w:cs="Consolas"/>
@@ -2386,6 +3375,8 @@
         </w:rPr>
         <w:t>(</w:t>
       </w:r>
+      <w:proofErr w:type="spellStart"/>
+      <w:proofErr w:type="gramStart"/>
       <w:r>
         <w:rPr>
           <w:rFonts w:ascii="Consolas" w:hAnsi="Consolas" w:cs="Consolas"/>
@@ -2414,8 +3405,20 @@
           <w:szCs w:val="19"/>
           <w:lang w:val="es-CO"/>
         </w:rPr>
-        <w:t>Id_Evento</w:t>
-      </w:r>
+        <w:t>Id</w:t>
+      </w:r>
+      <w:proofErr w:type="gramEnd"/>
+      <w:r>
+        <w:rPr>
+          <w:rFonts w:ascii="Consolas" w:hAnsi="Consolas" w:cs="Consolas"/>
+          <w:color w:val="000000"/>
+          <w:sz w:val="19"/>
+          <w:szCs w:val="19"/>
+          <w:lang w:val="es-CO"/>
+        </w:rPr>
+        <w:t>_Evento</w:t>
+      </w:r>
+      <w:proofErr w:type="spellEnd"/>
       <w:r>
         <w:rPr>
           <w:rFonts w:ascii="Consolas" w:hAnsi="Consolas" w:cs="Consolas"/>
@@ -2454,8 +3457,20 @@
           <w:szCs w:val="19"/>
           <w:lang w:val="es-CO"/>
         </w:rPr>
-        <w:t xml:space="preserve"> TotalEventos</w:t>
-      </w:r>
+        <w:t xml:space="preserve"> </w:t>
+      </w:r>
+      <w:proofErr w:type="spellStart"/>
+      <w:r>
+        <w:rPr>
+          <w:rFonts w:ascii="Consolas" w:hAnsi="Consolas" w:cs="Consolas"/>
+          <w:color w:val="000000"/>
+          <w:sz w:val="19"/>
+          <w:szCs w:val="19"/>
+          <w:lang w:val="es-CO"/>
+        </w:rPr>
+        <w:t>TotalEventos</w:t>
+      </w:r>
+      <w:proofErr w:type="spellEnd"/>
     </w:p>
     <w:p>
       <w:pPr>
@@ -2490,7 +3505,19 @@
           <w:szCs w:val="19"/>
           <w:lang w:val="es-CO"/>
         </w:rPr>
-        <w:t xml:space="preserve"> dbo</w:t>
+        <w:t xml:space="preserve"> </w:t>
+      </w:r>
+      <w:proofErr w:type="spellStart"/>
+      <w:proofErr w:type="gramStart"/>
+      <w:r>
+        <w:rPr>
+          <w:rFonts w:ascii="Consolas" w:hAnsi="Consolas" w:cs="Consolas"/>
+          <w:color w:val="000000"/>
+          <w:sz w:val="19"/>
+          <w:szCs w:val="19"/>
+          <w:lang w:val="es-CO"/>
+        </w:rPr>
+        <w:t>dbo</w:t>
       </w:r>
       <w:r>
         <w:rPr>
@@ -2510,7 +3537,19 @@
           <w:szCs w:val="19"/>
           <w:lang w:val="es-CO"/>
         </w:rPr>
-        <w:t>Municipios m</w:t>
+        <w:t>Municipios</w:t>
+      </w:r>
+      <w:proofErr w:type="spellEnd"/>
+      <w:proofErr w:type="gramEnd"/>
+      <w:r>
+        <w:rPr>
+          <w:rFonts w:ascii="Consolas" w:hAnsi="Consolas" w:cs="Consolas"/>
+          <w:color w:val="000000"/>
+          <w:sz w:val="19"/>
+          <w:szCs w:val="19"/>
+          <w:lang w:val="es-CO"/>
+        </w:rPr>
+        <w:t xml:space="preserve"> m</w:t>
       </w:r>
     </w:p>
     <w:p>
@@ -2566,7 +3605,19 @@
           <w:szCs w:val="19"/>
           <w:lang w:val="es-CO"/>
         </w:rPr>
-        <w:t xml:space="preserve"> dbo</w:t>
+        <w:t xml:space="preserve"> </w:t>
+      </w:r>
+      <w:proofErr w:type="spellStart"/>
+      <w:proofErr w:type="gramStart"/>
+      <w:r>
+        <w:rPr>
+          <w:rFonts w:ascii="Consolas" w:hAnsi="Consolas" w:cs="Consolas"/>
+          <w:color w:val="000000"/>
+          <w:sz w:val="19"/>
+          <w:szCs w:val="19"/>
+          <w:lang w:val="es-CO"/>
+        </w:rPr>
+        <w:t>dbo</w:t>
       </w:r>
       <w:r>
         <w:rPr>
@@ -2586,7 +3637,19 @@
           <w:szCs w:val="19"/>
           <w:lang w:val="es-CO"/>
         </w:rPr>
-        <w:t xml:space="preserve">Camara c </w:t>
+        <w:t>Camara</w:t>
+      </w:r>
+      <w:proofErr w:type="spellEnd"/>
+      <w:proofErr w:type="gramEnd"/>
+      <w:r>
+        <w:rPr>
+          <w:rFonts w:ascii="Consolas" w:hAnsi="Consolas" w:cs="Consolas"/>
+          <w:color w:val="000000"/>
+          <w:sz w:val="19"/>
+          <w:szCs w:val="19"/>
+          <w:lang w:val="es-CO"/>
+        </w:rPr>
+        <w:t xml:space="preserve"> c </w:t>
       </w:r>
       <w:r>
         <w:rPr>
@@ -2606,7 +3669,18 @@
           <w:szCs w:val="19"/>
           <w:lang w:val="es-CO"/>
         </w:rPr>
-        <w:t xml:space="preserve"> m</w:t>
+        <w:t xml:space="preserve"> </w:t>
+      </w:r>
+      <w:proofErr w:type="spellStart"/>
+      <w:r>
+        <w:rPr>
+          <w:rFonts w:ascii="Consolas" w:hAnsi="Consolas" w:cs="Consolas"/>
+          <w:color w:val="000000"/>
+          <w:sz w:val="19"/>
+          <w:szCs w:val="19"/>
+          <w:lang w:val="es-CO"/>
+        </w:rPr>
+        <w:t>m</w:t>
       </w:r>
       <w:r>
         <w:rPr>
@@ -2626,7 +3700,18 @@
           <w:szCs w:val="19"/>
           <w:lang w:val="es-CO"/>
         </w:rPr>
-        <w:t xml:space="preserve">id_Municipio </w:t>
+        <w:t>id_Municipio</w:t>
+      </w:r>
+      <w:proofErr w:type="spellEnd"/>
+      <w:r>
+        <w:rPr>
+          <w:rFonts w:ascii="Consolas" w:hAnsi="Consolas" w:cs="Consolas"/>
+          <w:color w:val="000000"/>
+          <w:sz w:val="19"/>
+          <w:szCs w:val="19"/>
+          <w:lang w:val="es-CO"/>
+        </w:rPr>
+        <w:t xml:space="preserve"> </w:t>
       </w:r>
       <w:r>
         <w:rPr>
@@ -2646,7 +3731,18 @@
           <w:szCs w:val="19"/>
           <w:lang w:val="es-CO"/>
         </w:rPr>
-        <w:t xml:space="preserve"> c</w:t>
+        <w:t xml:space="preserve"> </w:t>
+      </w:r>
+      <w:proofErr w:type="spellStart"/>
+      <w:r>
+        <w:rPr>
+          <w:rFonts w:ascii="Consolas" w:hAnsi="Consolas" w:cs="Consolas"/>
+          <w:color w:val="000000"/>
+          <w:sz w:val="19"/>
+          <w:szCs w:val="19"/>
+          <w:lang w:val="es-CO"/>
+        </w:rPr>
+        <w:t>c</w:t>
       </w:r>
       <w:r>
         <w:rPr>
@@ -2668,6 +3764,7 @@
         </w:rPr>
         <w:t>id_Municipio</w:t>
       </w:r>
+      <w:proofErr w:type="spellEnd"/>
     </w:p>
     <w:p>
       <w:pPr>
@@ -2722,7 +3819,19 @@
           <w:szCs w:val="19"/>
           <w:lang w:val="es-CO"/>
         </w:rPr>
-        <w:t xml:space="preserve"> dbo</w:t>
+        <w:t xml:space="preserve"> </w:t>
+      </w:r>
+      <w:proofErr w:type="spellStart"/>
+      <w:proofErr w:type="gramStart"/>
+      <w:r>
+        <w:rPr>
+          <w:rFonts w:ascii="Consolas" w:hAnsi="Consolas" w:cs="Consolas"/>
+          <w:color w:val="000000"/>
+          <w:sz w:val="19"/>
+          <w:szCs w:val="19"/>
+          <w:lang w:val="es-CO"/>
+        </w:rPr>
+        <w:t>dbo</w:t>
       </w:r>
       <w:r>
         <w:rPr>
@@ -2742,7 +3851,19 @@
           <w:szCs w:val="19"/>
           <w:lang w:val="es-CO"/>
         </w:rPr>
-        <w:t xml:space="preserve">EventosCam e </w:t>
+        <w:t>EventosCam</w:t>
+      </w:r>
+      <w:proofErr w:type="spellEnd"/>
+      <w:proofErr w:type="gramEnd"/>
+      <w:r>
+        <w:rPr>
+          <w:rFonts w:ascii="Consolas" w:hAnsi="Consolas" w:cs="Consolas"/>
+          <w:color w:val="000000"/>
+          <w:sz w:val="19"/>
+          <w:szCs w:val="19"/>
+          <w:lang w:val="es-CO"/>
+        </w:rPr>
+        <w:t xml:space="preserve"> e </w:t>
       </w:r>
       <w:r>
         <w:rPr>
@@ -2762,7 +3883,18 @@
           <w:szCs w:val="19"/>
           <w:lang w:val="es-CO"/>
         </w:rPr>
-        <w:t xml:space="preserve"> c</w:t>
+        <w:t xml:space="preserve"> </w:t>
+      </w:r>
+      <w:proofErr w:type="spellStart"/>
+      <w:r>
+        <w:rPr>
+          <w:rFonts w:ascii="Consolas" w:hAnsi="Consolas" w:cs="Consolas"/>
+          <w:color w:val="000000"/>
+          <w:sz w:val="19"/>
+          <w:szCs w:val="19"/>
+          <w:lang w:val="es-CO"/>
+        </w:rPr>
+        <w:t>c</w:t>
       </w:r>
       <w:r>
         <w:rPr>
@@ -2782,7 +3914,18 @@
           <w:szCs w:val="19"/>
           <w:lang w:val="es-CO"/>
         </w:rPr>
-        <w:t xml:space="preserve">Id_Camara </w:t>
+        <w:t>Id_Camara</w:t>
+      </w:r>
+      <w:proofErr w:type="spellEnd"/>
+      <w:r>
+        <w:rPr>
+          <w:rFonts w:ascii="Consolas" w:hAnsi="Consolas" w:cs="Consolas"/>
+          <w:color w:val="000000"/>
+          <w:sz w:val="19"/>
+          <w:szCs w:val="19"/>
+          <w:lang w:val="es-CO"/>
+        </w:rPr>
+        <w:t xml:space="preserve"> </w:t>
       </w:r>
       <w:r>
         <w:rPr>
@@ -2802,7 +3945,18 @@
           <w:szCs w:val="19"/>
           <w:lang w:val="es-CO"/>
         </w:rPr>
-        <w:t xml:space="preserve"> e</w:t>
+        <w:t xml:space="preserve"> </w:t>
+      </w:r>
+      <w:proofErr w:type="spellStart"/>
+      <w:r>
+        <w:rPr>
+          <w:rFonts w:ascii="Consolas" w:hAnsi="Consolas" w:cs="Consolas"/>
+          <w:color w:val="000000"/>
+          <w:sz w:val="19"/>
+          <w:szCs w:val="19"/>
+          <w:lang w:val="es-CO"/>
+        </w:rPr>
+        <w:t>e</w:t>
       </w:r>
       <w:r>
         <w:rPr>
@@ -2824,6 +3978,7 @@
         </w:rPr>
         <w:t>Id_Camara</w:t>
       </w:r>
+      <w:proofErr w:type="spellEnd"/>
     </w:p>
     <w:p>
       <w:pPr>
@@ -2878,7 +4033,19 @@
           <w:szCs w:val="19"/>
           <w:lang w:val="es-CO"/>
         </w:rPr>
-        <w:t xml:space="preserve"> m</w:t>
+        <w:t xml:space="preserve"> </w:t>
+      </w:r>
+      <w:proofErr w:type="spellStart"/>
+      <w:proofErr w:type="gramStart"/>
+      <w:r>
+        <w:rPr>
+          <w:rFonts w:ascii="Consolas" w:hAnsi="Consolas" w:cs="Consolas"/>
+          <w:color w:val="000000"/>
+          <w:sz w:val="19"/>
+          <w:szCs w:val="19"/>
+          <w:lang w:val="es-CO"/>
+        </w:rPr>
+        <w:t>m</w:t>
       </w:r>
       <w:r>
         <w:rPr>
@@ -2900,6 +4067,8 @@
         </w:rPr>
         <w:t>Nombre</w:t>
       </w:r>
+      <w:proofErr w:type="spellEnd"/>
+      <w:proofErr w:type="gramEnd"/>
       <w:r>
         <w:rPr>
           <w:rFonts w:ascii="Consolas" w:hAnsi="Consolas" w:cs="Consolas"/>
@@ -2918,7 +4087,18 @@
           <w:szCs w:val="19"/>
           <w:lang w:val="es-CO"/>
         </w:rPr>
-        <w:t xml:space="preserve"> m</w:t>
+        <w:t xml:space="preserve"> </w:t>
+      </w:r>
+      <w:proofErr w:type="spellStart"/>
+      <w:r>
+        <w:rPr>
+          <w:rFonts w:ascii="Consolas" w:hAnsi="Consolas" w:cs="Consolas"/>
+          <w:color w:val="000000"/>
+          <w:sz w:val="19"/>
+          <w:szCs w:val="19"/>
+          <w:lang w:val="es-CO"/>
+        </w:rPr>
+        <w:t>m</w:t>
       </w:r>
       <w:r>
         <w:rPr>
@@ -2940,6 +4120,7 @@
         </w:rPr>
         <w:t>Provincia</w:t>
       </w:r>
+      <w:proofErr w:type="spellEnd"/>
       <w:r>
         <w:rPr>
           <w:rFonts w:ascii="Consolas" w:hAnsi="Consolas" w:cs="Consolas"/>
@@ -2958,7 +4139,18 @@
           <w:szCs w:val="19"/>
           <w:lang w:val="es-CO"/>
         </w:rPr>
-        <w:t xml:space="preserve"> c</w:t>
+        <w:t xml:space="preserve"> </w:t>
+      </w:r>
+      <w:proofErr w:type="spellStart"/>
+      <w:r>
+        <w:rPr>
+          <w:rFonts w:ascii="Consolas" w:hAnsi="Consolas" w:cs="Consolas"/>
+          <w:color w:val="000000"/>
+          <w:sz w:val="19"/>
+          <w:szCs w:val="19"/>
+          <w:lang w:val="es-CO"/>
+        </w:rPr>
+        <w:t>c</w:t>
       </w:r>
       <w:r>
         <w:rPr>
@@ -2980,6 +4172,7 @@
         </w:rPr>
         <w:t>Nombre</w:t>
       </w:r>
+      <w:proofErr w:type="spellEnd"/>
     </w:p>
     <w:p>
       <w:pPr>
@@ -3029,7 +4222,19 @@
           <w:szCs w:val="19"/>
           <w:lang w:val="es-CO"/>
         </w:rPr>
-        <w:t xml:space="preserve"> m</w:t>
+        <w:t xml:space="preserve"> </w:t>
+      </w:r>
+      <w:proofErr w:type="spellStart"/>
+      <w:proofErr w:type="gramStart"/>
+      <w:r>
+        <w:rPr>
+          <w:rFonts w:ascii="Consolas" w:hAnsi="Consolas" w:cs="Consolas"/>
+          <w:color w:val="000000"/>
+          <w:sz w:val="19"/>
+          <w:szCs w:val="19"/>
+          <w:lang w:val="es-CO"/>
+        </w:rPr>
+        <w:t>m</w:t>
       </w:r>
       <w:r>
         <w:rPr>
@@ -3051,6 +4256,8 @@
         </w:rPr>
         <w:t>Nombre</w:t>
       </w:r>
+      <w:proofErr w:type="spellEnd"/>
+      <w:proofErr w:type="gramEnd"/>
       <w:r>
         <w:rPr>
           <w:rFonts w:ascii="Consolas" w:hAnsi="Consolas" w:cs="Consolas"/>
@@ -3069,7 +4276,18 @@
           <w:szCs w:val="19"/>
           <w:lang w:val="es-CO"/>
         </w:rPr>
-        <w:t xml:space="preserve"> m</w:t>
+        <w:t xml:space="preserve"> </w:t>
+      </w:r>
+      <w:proofErr w:type="spellStart"/>
+      <w:r>
+        <w:rPr>
+          <w:rFonts w:ascii="Consolas" w:hAnsi="Consolas" w:cs="Consolas"/>
+          <w:color w:val="000000"/>
+          <w:sz w:val="19"/>
+          <w:szCs w:val="19"/>
+          <w:lang w:val="es-CO"/>
+        </w:rPr>
+        <w:t>m</w:t>
       </w:r>
       <w:r>
         <w:rPr>
@@ -3091,6 +4309,7 @@
         </w:rPr>
         <w:t>Provincia</w:t>
       </w:r>
+      <w:proofErr w:type="spellEnd"/>
       <w:r>
         <w:rPr>
           <w:rFonts w:ascii="Consolas" w:hAnsi="Consolas" w:cs="Consolas"/>
@@ -3109,7 +4328,18 @@
           <w:szCs w:val="19"/>
           <w:lang w:val="es-CO"/>
         </w:rPr>
-        <w:t xml:space="preserve"> c</w:t>
+        <w:t xml:space="preserve"> </w:t>
+      </w:r>
+      <w:proofErr w:type="spellStart"/>
+      <w:r>
+        <w:rPr>
+          <w:rFonts w:ascii="Consolas" w:hAnsi="Consolas" w:cs="Consolas"/>
+          <w:color w:val="000000"/>
+          <w:sz w:val="19"/>
+          <w:szCs w:val="19"/>
+          <w:lang w:val="es-CO"/>
+        </w:rPr>
+        <w:t>c</w:t>
       </w:r>
       <w:r>
         <w:rPr>
@@ -3131,6 +4361,7 @@
         </w:rPr>
         <w:t>Nombre</w:t>
       </w:r>
+      <w:proofErr w:type="spellEnd"/>
       <w:r>
         <w:rPr>
           <w:rFonts w:ascii="Consolas" w:hAnsi="Consolas" w:cs="Consolas"/>
@@ -3166,6 +4397,7 @@
       <w:r>
         <w:rPr>
           <w:rFonts w:eastAsia="Times New Roman"/>
+          <w:noProof/>
           <w:color w:val="000000"/>
           <w:lang w:val="es-ES"/>
         </w:rPr>
@@ -3227,7 +4459,29 @@
           <w:szCs w:val="19"/>
           <w:lang w:val="es-ES"/>
         </w:rPr>
-        <w:t>Un listado de eventos entre dos fechas (fecha_imagen_utc) filtrados por provincia.</w:t>
+        <w:t>Un listado de eventos entre dos fechas (</w:t>
+      </w:r>
+      <w:proofErr w:type="spellStart"/>
+      <w:r>
+        <w:rPr>
+          <w:rFonts w:ascii="Consolas" w:eastAsia="Times New Roman" w:hAnsi="Consolas"/>
+          <w:color w:val="000000"/>
+          <w:sz w:val="19"/>
+          <w:szCs w:val="19"/>
+          <w:lang w:val="es-ES"/>
+        </w:rPr>
+        <w:t>fecha_imagen_utc</w:t>
+      </w:r>
+      <w:proofErr w:type="spellEnd"/>
+      <w:r>
+        <w:rPr>
+          <w:rFonts w:ascii="Consolas" w:eastAsia="Times New Roman" w:hAnsi="Consolas"/>
+          <w:color w:val="000000"/>
+          <w:sz w:val="19"/>
+          <w:szCs w:val="19"/>
+          <w:lang w:val="es-ES"/>
+        </w:rPr>
+        <w:t>) filtrados por provincia.</w:t>
       </w:r>
     </w:p>
     <w:p>
@@ -3457,6 +4711,7 @@
         </w:rPr>
         <w:t xml:space="preserve"> @provincia </w:t>
       </w:r>
+      <w:proofErr w:type="gramStart"/>
       <w:r>
         <w:rPr>
           <w:rFonts w:ascii="Consolas" w:hAnsi="Consolas" w:cs="Consolas"/>
@@ -3477,6 +4732,7 @@
         </w:rPr>
         <w:t>(</w:t>
       </w:r>
+      <w:proofErr w:type="gramEnd"/>
       <w:r>
         <w:rPr>
           <w:rFonts w:ascii="Consolas" w:hAnsi="Consolas" w:cs="Consolas"/>
@@ -3623,7 +4879,19 @@
           <w:szCs w:val="19"/>
           <w:lang w:val="es-CO"/>
         </w:rPr>
-        <w:t xml:space="preserve">    e</w:t>
+        <w:t xml:space="preserve">    </w:t>
+      </w:r>
+      <w:proofErr w:type="spellStart"/>
+      <w:proofErr w:type="gramStart"/>
+      <w:r>
+        <w:rPr>
+          <w:rFonts w:ascii="Consolas" w:hAnsi="Consolas" w:cs="Consolas"/>
+          <w:color w:val="000000"/>
+          <w:sz w:val="19"/>
+          <w:szCs w:val="19"/>
+          <w:lang w:val="es-CO"/>
+        </w:rPr>
+        <w:t>e</w:t>
       </w:r>
       <w:r>
         <w:rPr>
@@ -3643,8 +4911,20 @@
           <w:szCs w:val="19"/>
           <w:lang w:val="es-CO"/>
         </w:rPr>
-        <w:t>Id_Evento</w:t>
-      </w:r>
+        <w:t>Id</w:t>
+      </w:r>
+      <w:proofErr w:type="gramEnd"/>
+      <w:r>
+        <w:rPr>
+          <w:rFonts w:ascii="Consolas" w:hAnsi="Consolas" w:cs="Consolas"/>
+          <w:color w:val="000000"/>
+          <w:sz w:val="19"/>
+          <w:szCs w:val="19"/>
+          <w:lang w:val="es-CO"/>
+        </w:rPr>
+        <w:t>_Evento</w:t>
+      </w:r>
+      <w:proofErr w:type="spellEnd"/>
       <w:r>
         <w:rPr>
           <w:rFonts w:ascii="Consolas" w:hAnsi="Consolas" w:cs="Consolas"/>
@@ -3679,7 +4959,19 @@
           <w:szCs w:val="19"/>
           <w:lang w:val="es-CO"/>
         </w:rPr>
-        <w:t xml:space="preserve">    e</w:t>
+        <w:t xml:space="preserve">    </w:t>
+      </w:r>
+      <w:proofErr w:type="spellStart"/>
+      <w:proofErr w:type="gramStart"/>
+      <w:r>
+        <w:rPr>
+          <w:rFonts w:ascii="Consolas" w:hAnsi="Consolas" w:cs="Consolas"/>
+          <w:color w:val="000000"/>
+          <w:sz w:val="19"/>
+          <w:szCs w:val="19"/>
+          <w:lang w:val="es-CO"/>
+        </w:rPr>
+        <w:t>e</w:t>
       </w:r>
       <w:r>
         <w:rPr>
@@ -3701,6 +4993,8 @@
         </w:rPr>
         <w:t>Archivo</w:t>
       </w:r>
+      <w:proofErr w:type="spellEnd"/>
+      <w:proofErr w:type="gramEnd"/>
       <w:r>
         <w:rPr>
           <w:rFonts w:ascii="Consolas" w:hAnsi="Consolas" w:cs="Consolas"/>
@@ -3735,7 +5029,19 @@
           <w:szCs w:val="19"/>
           <w:lang w:val="es-CO"/>
         </w:rPr>
-        <w:t xml:space="preserve">    e</w:t>
+        <w:t xml:space="preserve">    </w:t>
+      </w:r>
+      <w:proofErr w:type="spellStart"/>
+      <w:proofErr w:type="gramStart"/>
+      <w:r>
+        <w:rPr>
+          <w:rFonts w:ascii="Consolas" w:hAnsi="Consolas" w:cs="Consolas"/>
+          <w:color w:val="000000"/>
+          <w:sz w:val="19"/>
+          <w:szCs w:val="19"/>
+          <w:lang w:val="es-CO"/>
+        </w:rPr>
+        <w:t>e</w:t>
       </w:r>
       <w:r>
         <w:rPr>
@@ -3755,8 +5061,20 @@
           <w:szCs w:val="19"/>
           <w:lang w:val="es-CO"/>
         </w:rPr>
-        <w:t>Fecha_Imagen</w:t>
-      </w:r>
+        <w:t>Fecha</w:t>
+      </w:r>
+      <w:proofErr w:type="gramEnd"/>
+      <w:r>
+        <w:rPr>
+          <w:rFonts w:ascii="Consolas" w:hAnsi="Consolas" w:cs="Consolas"/>
+          <w:color w:val="000000"/>
+          <w:sz w:val="19"/>
+          <w:szCs w:val="19"/>
+          <w:lang w:val="es-CO"/>
+        </w:rPr>
+        <w:t>_Imagen</w:t>
+      </w:r>
+      <w:proofErr w:type="spellEnd"/>
       <w:r>
         <w:rPr>
           <w:rFonts w:ascii="Consolas" w:hAnsi="Consolas" w:cs="Consolas"/>
@@ -3791,7 +5109,19 @@
           <w:szCs w:val="19"/>
           <w:lang w:val="es-CO"/>
         </w:rPr>
-        <w:t xml:space="preserve">    e</w:t>
+        <w:t xml:space="preserve">    </w:t>
+      </w:r>
+      <w:proofErr w:type="spellStart"/>
+      <w:proofErr w:type="gramStart"/>
+      <w:r>
+        <w:rPr>
+          <w:rFonts w:ascii="Consolas" w:hAnsi="Consolas" w:cs="Consolas"/>
+          <w:color w:val="000000"/>
+          <w:sz w:val="19"/>
+          <w:szCs w:val="19"/>
+          <w:lang w:val="es-CO"/>
+        </w:rPr>
+        <w:t>e</w:t>
       </w:r>
       <w:r>
         <w:rPr>
@@ -3811,8 +5141,20 @@
           <w:szCs w:val="19"/>
           <w:lang w:val="es-CO"/>
         </w:rPr>
-        <w:t>Fecha_Imagen_UTC</w:t>
-      </w:r>
+        <w:t>Fecha</w:t>
+      </w:r>
+      <w:proofErr w:type="gramEnd"/>
+      <w:r>
+        <w:rPr>
+          <w:rFonts w:ascii="Consolas" w:hAnsi="Consolas" w:cs="Consolas"/>
+          <w:color w:val="000000"/>
+          <w:sz w:val="19"/>
+          <w:szCs w:val="19"/>
+          <w:lang w:val="es-CO"/>
+        </w:rPr>
+        <w:t>_Imagen_UTC</w:t>
+      </w:r>
+      <w:proofErr w:type="spellEnd"/>
       <w:r>
         <w:rPr>
           <w:rFonts w:ascii="Consolas" w:hAnsi="Consolas" w:cs="Consolas"/>
@@ -3847,7 +5189,19 @@
           <w:szCs w:val="19"/>
           <w:lang w:val="es-CO"/>
         </w:rPr>
-        <w:t xml:space="preserve">    e</w:t>
+        <w:t xml:space="preserve">    </w:t>
+      </w:r>
+      <w:proofErr w:type="spellStart"/>
+      <w:proofErr w:type="gramStart"/>
+      <w:r>
+        <w:rPr>
+          <w:rFonts w:ascii="Consolas" w:hAnsi="Consolas" w:cs="Consolas"/>
+          <w:color w:val="000000"/>
+          <w:sz w:val="19"/>
+          <w:szCs w:val="19"/>
+          <w:lang w:val="es-CO"/>
+        </w:rPr>
+        <w:t>e</w:t>
       </w:r>
       <w:r>
         <w:rPr>
@@ -3867,8 +5221,20 @@
           <w:szCs w:val="19"/>
           <w:lang w:val="es-CO"/>
         </w:rPr>
-        <w:t>Fecha_Imagen_Local</w:t>
-      </w:r>
+        <w:t>Fecha</w:t>
+      </w:r>
+      <w:proofErr w:type="gramEnd"/>
+      <w:r>
+        <w:rPr>
+          <w:rFonts w:ascii="Consolas" w:hAnsi="Consolas" w:cs="Consolas"/>
+          <w:color w:val="000000"/>
+          <w:sz w:val="19"/>
+          <w:szCs w:val="19"/>
+          <w:lang w:val="es-CO"/>
+        </w:rPr>
+        <w:t>_Imagen_Local</w:t>
+      </w:r>
+      <w:proofErr w:type="spellEnd"/>
       <w:r>
         <w:rPr>
           <w:rFonts w:ascii="Consolas" w:hAnsi="Consolas" w:cs="Consolas"/>
@@ -3903,7 +5269,19 @@
           <w:szCs w:val="19"/>
           <w:lang w:val="es-CO"/>
         </w:rPr>
-        <w:t xml:space="preserve">    e</w:t>
+        <w:t xml:space="preserve">    </w:t>
+      </w:r>
+      <w:proofErr w:type="spellStart"/>
+      <w:proofErr w:type="gramStart"/>
+      <w:r>
+        <w:rPr>
+          <w:rFonts w:ascii="Consolas" w:hAnsi="Consolas" w:cs="Consolas"/>
+          <w:color w:val="000000"/>
+          <w:sz w:val="19"/>
+          <w:szCs w:val="19"/>
+          <w:lang w:val="es-CO"/>
+        </w:rPr>
+        <w:t>e</w:t>
       </w:r>
       <w:r>
         <w:rPr>
@@ -3925,6 +5303,8 @@
         </w:rPr>
         <w:t>Deteccion</w:t>
       </w:r>
+      <w:proofErr w:type="spellEnd"/>
+      <w:proofErr w:type="gramEnd"/>
       <w:r>
         <w:rPr>
           <w:rFonts w:ascii="Consolas" w:hAnsi="Consolas" w:cs="Consolas"/>
@@ -3959,7 +5339,18 @@
           <w:szCs w:val="19"/>
           <w:lang w:val="es-CO"/>
         </w:rPr>
-        <w:t xml:space="preserve">    c</w:t>
+        <w:t xml:space="preserve">    </w:t>
+      </w:r>
+      <w:proofErr w:type="spellStart"/>
+      <w:r>
+        <w:rPr>
+          <w:rFonts w:ascii="Consolas" w:hAnsi="Consolas" w:cs="Consolas"/>
+          <w:color w:val="000000"/>
+          <w:sz w:val="19"/>
+          <w:szCs w:val="19"/>
+          <w:lang w:val="es-CO"/>
+        </w:rPr>
+        <w:t>c</w:t>
       </w:r>
       <w:r>
         <w:rPr>
@@ -3979,7 +5370,18 @@
           <w:szCs w:val="19"/>
           <w:lang w:val="es-CO"/>
         </w:rPr>
-        <w:t xml:space="preserve">Nombre </w:t>
+        <w:t>Nombre</w:t>
+      </w:r>
+      <w:proofErr w:type="spellEnd"/>
+      <w:r>
+        <w:rPr>
+          <w:rFonts w:ascii="Consolas" w:hAnsi="Consolas" w:cs="Consolas"/>
+          <w:color w:val="000000"/>
+          <w:sz w:val="19"/>
+          <w:szCs w:val="19"/>
+          <w:lang w:val="es-CO"/>
+        </w:rPr>
+        <w:t xml:space="preserve"> </w:t>
       </w:r>
       <w:r>
         <w:rPr>
@@ -3999,8 +5401,20 @@
           <w:szCs w:val="19"/>
           <w:lang w:val="es-CO"/>
         </w:rPr>
-        <w:t xml:space="preserve"> Camara</w:t>
-      </w:r>
+        <w:t xml:space="preserve"> </w:t>
+      </w:r>
+      <w:proofErr w:type="spellStart"/>
+      <w:r>
+        <w:rPr>
+          <w:rFonts w:ascii="Consolas" w:hAnsi="Consolas" w:cs="Consolas"/>
+          <w:color w:val="000000"/>
+          <w:sz w:val="19"/>
+          <w:szCs w:val="19"/>
+          <w:lang w:val="es-CO"/>
+        </w:rPr>
+        <w:t>Camara</w:t>
+      </w:r>
+      <w:proofErr w:type="spellEnd"/>
       <w:r>
         <w:rPr>
           <w:rFonts w:ascii="Consolas" w:hAnsi="Consolas" w:cs="Consolas"/>
@@ -4035,7 +5449,18 @@
           <w:szCs w:val="19"/>
           <w:lang w:val="es-CO"/>
         </w:rPr>
-        <w:t xml:space="preserve">    m</w:t>
+        <w:t xml:space="preserve">    </w:t>
+      </w:r>
+      <w:proofErr w:type="spellStart"/>
+      <w:r>
+        <w:rPr>
+          <w:rFonts w:ascii="Consolas" w:hAnsi="Consolas" w:cs="Consolas"/>
+          <w:color w:val="000000"/>
+          <w:sz w:val="19"/>
+          <w:szCs w:val="19"/>
+          <w:lang w:val="es-CO"/>
+        </w:rPr>
+        <w:t>m</w:t>
       </w:r>
       <w:r>
         <w:rPr>
@@ -4055,7 +5480,18 @@
           <w:szCs w:val="19"/>
           <w:lang w:val="es-CO"/>
         </w:rPr>
-        <w:t xml:space="preserve">Nombre </w:t>
+        <w:t>Nombre</w:t>
+      </w:r>
+      <w:proofErr w:type="spellEnd"/>
+      <w:r>
+        <w:rPr>
+          <w:rFonts w:ascii="Consolas" w:hAnsi="Consolas" w:cs="Consolas"/>
+          <w:color w:val="000000"/>
+          <w:sz w:val="19"/>
+          <w:szCs w:val="19"/>
+          <w:lang w:val="es-CO"/>
+        </w:rPr>
+        <w:t xml:space="preserve"> </w:t>
       </w:r>
       <w:r>
         <w:rPr>
@@ -4111,7 +5547,18 @@
           <w:szCs w:val="19"/>
           <w:lang w:val="es-CO"/>
         </w:rPr>
-        <w:t xml:space="preserve">    m</w:t>
+        <w:t xml:space="preserve">    </w:t>
+      </w:r>
+      <w:proofErr w:type="spellStart"/>
+      <w:r>
+        <w:rPr>
+          <w:rFonts w:ascii="Consolas" w:hAnsi="Consolas" w:cs="Consolas"/>
+          <w:color w:val="000000"/>
+          <w:sz w:val="19"/>
+          <w:szCs w:val="19"/>
+          <w:lang w:val="es-CO"/>
+        </w:rPr>
+        <w:t>m</w:t>
       </w:r>
       <w:r>
         <w:rPr>
@@ -4133,6 +5580,7 @@
         </w:rPr>
         <w:t>Provincia</w:t>
       </w:r>
+      <w:proofErr w:type="spellEnd"/>
     </w:p>
     <w:p>
       <w:pPr>
@@ -4167,7 +5615,19 @@
           <w:szCs w:val="19"/>
           <w:lang w:val="es-CO"/>
         </w:rPr>
-        <w:t xml:space="preserve"> dbo</w:t>
+        <w:t xml:space="preserve"> </w:t>
+      </w:r>
+      <w:proofErr w:type="spellStart"/>
+      <w:proofErr w:type="gramStart"/>
+      <w:r>
+        <w:rPr>
+          <w:rFonts w:ascii="Consolas" w:hAnsi="Consolas" w:cs="Consolas"/>
+          <w:color w:val="000000"/>
+          <w:sz w:val="19"/>
+          <w:szCs w:val="19"/>
+          <w:lang w:val="es-CO"/>
+        </w:rPr>
+        <w:t>dbo</w:t>
       </w:r>
       <w:r>
         <w:rPr>
@@ -4187,7 +5647,19 @@
           <w:szCs w:val="19"/>
           <w:lang w:val="es-CO"/>
         </w:rPr>
-        <w:t>EventosCam e</w:t>
+        <w:t>EventosCam</w:t>
+      </w:r>
+      <w:proofErr w:type="spellEnd"/>
+      <w:proofErr w:type="gramEnd"/>
+      <w:r>
+        <w:rPr>
+          <w:rFonts w:ascii="Consolas" w:hAnsi="Consolas" w:cs="Consolas"/>
+          <w:color w:val="000000"/>
+          <w:sz w:val="19"/>
+          <w:szCs w:val="19"/>
+          <w:lang w:val="es-CO"/>
+        </w:rPr>
+        <w:t xml:space="preserve"> e</w:t>
       </w:r>
     </w:p>
     <w:p>
@@ -4233,7 +5705,19 @@
           <w:szCs w:val="19"/>
           <w:lang w:val="es-CO"/>
         </w:rPr>
-        <w:t xml:space="preserve"> dbo</w:t>
+        <w:t xml:space="preserve"> </w:t>
+      </w:r>
+      <w:proofErr w:type="spellStart"/>
+      <w:proofErr w:type="gramStart"/>
+      <w:r>
+        <w:rPr>
+          <w:rFonts w:ascii="Consolas" w:hAnsi="Consolas" w:cs="Consolas"/>
+          <w:color w:val="000000"/>
+          <w:sz w:val="19"/>
+          <w:szCs w:val="19"/>
+          <w:lang w:val="es-CO"/>
+        </w:rPr>
+        <w:t>dbo</w:t>
       </w:r>
       <w:r>
         <w:rPr>
@@ -4253,7 +5737,19 @@
           <w:szCs w:val="19"/>
           <w:lang w:val="es-CO"/>
         </w:rPr>
-        <w:t xml:space="preserve">Camara c </w:t>
+        <w:t>Camara</w:t>
+      </w:r>
+      <w:proofErr w:type="spellEnd"/>
+      <w:proofErr w:type="gramEnd"/>
+      <w:r>
+        <w:rPr>
+          <w:rFonts w:ascii="Consolas" w:hAnsi="Consolas" w:cs="Consolas"/>
+          <w:color w:val="000000"/>
+          <w:sz w:val="19"/>
+          <w:szCs w:val="19"/>
+          <w:lang w:val="es-CO"/>
+        </w:rPr>
+        <w:t xml:space="preserve"> c </w:t>
       </w:r>
       <w:r>
         <w:rPr>
@@ -4273,7 +5769,18 @@
           <w:szCs w:val="19"/>
           <w:lang w:val="es-CO"/>
         </w:rPr>
-        <w:t xml:space="preserve"> e</w:t>
+        <w:t xml:space="preserve"> </w:t>
+      </w:r>
+      <w:proofErr w:type="spellStart"/>
+      <w:r>
+        <w:rPr>
+          <w:rFonts w:ascii="Consolas" w:hAnsi="Consolas" w:cs="Consolas"/>
+          <w:color w:val="000000"/>
+          <w:sz w:val="19"/>
+          <w:szCs w:val="19"/>
+          <w:lang w:val="es-CO"/>
+        </w:rPr>
+        <w:t>e</w:t>
       </w:r>
       <w:r>
         <w:rPr>
@@ -4293,7 +5800,18 @@
           <w:szCs w:val="19"/>
           <w:lang w:val="es-CO"/>
         </w:rPr>
-        <w:t xml:space="preserve">Id_Camara </w:t>
+        <w:t>Id_Camara</w:t>
+      </w:r>
+      <w:proofErr w:type="spellEnd"/>
+      <w:r>
+        <w:rPr>
+          <w:rFonts w:ascii="Consolas" w:hAnsi="Consolas" w:cs="Consolas"/>
+          <w:color w:val="000000"/>
+          <w:sz w:val="19"/>
+          <w:szCs w:val="19"/>
+          <w:lang w:val="es-CO"/>
+        </w:rPr>
+        <w:t xml:space="preserve"> </w:t>
       </w:r>
       <w:r>
         <w:rPr>
@@ -4313,7 +5831,18 @@
           <w:szCs w:val="19"/>
           <w:lang w:val="es-CO"/>
         </w:rPr>
-        <w:t xml:space="preserve"> c</w:t>
+        <w:t xml:space="preserve"> </w:t>
+      </w:r>
+      <w:proofErr w:type="spellStart"/>
+      <w:r>
+        <w:rPr>
+          <w:rFonts w:ascii="Consolas" w:hAnsi="Consolas" w:cs="Consolas"/>
+          <w:color w:val="000000"/>
+          <w:sz w:val="19"/>
+          <w:szCs w:val="19"/>
+          <w:lang w:val="es-CO"/>
+        </w:rPr>
+        <w:t>c</w:t>
       </w:r>
       <w:r>
         <w:rPr>
@@ -4335,6 +5864,7 @@
         </w:rPr>
         <w:t>Id_Camara</w:t>
       </w:r>
+      <w:proofErr w:type="spellEnd"/>
     </w:p>
     <w:p>
       <w:pPr>
@@ -4379,7 +5909,19 @@
           <w:szCs w:val="19"/>
           <w:lang w:val="es-CO"/>
         </w:rPr>
-        <w:t xml:space="preserve"> dbo</w:t>
+        <w:t xml:space="preserve"> </w:t>
+      </w:r>
+      <w:proofErr w:type="spellStart"/>
+      <w:proofErr w:type="gramStart"/>
+      <w:r>
+        <w:rPr>
+          <w:rFonts w:ascii="Consolas" w:hAnsi="Consolas" w:cs="Consolas"/>
+          <w:color w:val="000000"/>
+          <w:sz w:val="19"/>
+          <w:szCs w:val="19"/>
+          <w:lang w:val="es-CO"/>
+        </w:rPr>
+        <w:t>dbo</w:t>
       </w:r>
       <w:r>
         <w:rPr>
@@ -4399,7 +5941,19 @@
           <w:szCs w:val="19"/>
           <w:lang w:val="es-CO"/>
         </w:rPr>
-        <w:t xml:space="preserve">Municipios m </w:t>
+        <w:t>Municipios</w:t>
+      </w:r>
+      <w:proofErr w:type="spellEnd"/>
+      <w:proofErr w:type="gramEnd"/>
+      <w:r>
+        <w:rPr>
+          <w:rFonts w:ascii="Consolas" w:hAnsi="Consolas" w:cs="Consolas"/>
+          <w:color w:val="000000"/>
+          <w:sz w:val="19"/>
+          <w:szCs w:val="19"/>
+          <w:lang w:val="es-CO"/>
+        </w:rPr>
+        <w:t xml:space="preserve"> m </w:t>
       </w:r>
       <w:r>
         <w:rPr>
@@ -4419,7 +5973,18 @@
           <w:szCs w:val="19"/>
           <w:lang w:val="es-CO"/>
         </w:rPr>
-        <w:t xml:space="preserve"> c</w:t>
+        <w:t xml:space="preserve"> </w:t>
+      </w:r>
+      <w:proofErr w:type="spellStart"/>
+      <w:r>
+        <w:rPr>
+          <w:rFonts w:ascii="Consolas" w:hAnsi="Consolas" w:cs="Consolas"/>
+          <w:color w:val="000000"/>
+          <w:sz w:val="19"/>
+          <w:szCs w:val="19"/>
+          <w:lang w:val="es-CO"/>
+        </w:rPr>
+        <w:t>c</w:t>
       </w:r>
       <w:r>
         <w:rPr>
@@ -4439,7 +6004,18 @@
           <w:szCs w:val="19"/>
           <w:lang w:val="es-CO"/>
         </w:rPr>
-        <w:t xml:space="preserve">id_Municipio </w:t>
+        <w:t>id_Municipio</w:t>
+      </w:r>
+      <w:proofErr w:type="spellEnd"/>
+      <w:r>
+        <w:rPr>
+          <w:rFonts w:ascii="Consolas" w:hAnsi="Consolas" w:cs="Consolas"/>
+          <w:color w:val="000000"/>
+          <w:sz w:val="19"/>
+          <w:szCs w:val="19"/>
+          <w:lang w:val="es-CO"/>
+        </w:rPr>
+        <w:t xml:space="preserve"> </w:t>
       </w:r>
       <w:r>
         <w:rPr>
@@ -4459,7 +6035,18 @@
           <w:szCs w:val="19"/>
           <w:lang w:val="es-CO"/>
         </w:rPr>
-        <w:t xml:space="preserve"> m</w:t>
+        <w:t xml:space="preserve"> </w:t>
+      </w:r>
+      <w:proofErr w:type="spellStart"/>
+      <w:r>
+        <w:rPr>
+          <w:rFonts w:ascii="Consolas" w:hAnsi="Consolas" w:cs="Consolas"/>
+          <w:color w:val="000000"/>
+          <w:sz w:val="19"/>
+          <w:szCs w:val="19"/>
+          <w:lang w:val="es-CO"/>
+        </w:rPr>
+        <w:t>m</w:t>
       </w:r>
       <w:r>
         <w:rPr>
@@ -4481,6 +6068,7 @@
         </w:rPr>
         <w:t>id_Municipio</w:t>
       </w:r>
+      <w:proofErr w:type="spellEnd"/>
     </w:p>
     <w:p>
       <w:pPr>
@@ -4541,7 +6129,18 @@
           <w:szCs w:val="19"/>
           <w:lang w:val="es-CO"/>
         </w:rPr>
-        <w:t xml:space="preserve">    m</w:t>
+        <w:t xml:space="preserve">    </w:t>
+      </w:r>
+      <w:proofErr w:type="spellStart"/>
+      <w:r>
+        <w:rPr>
+          <w:rFonts w:ascii="Consolas" w:hAnsi="Consolas" w:cs="Consolas"/>
+          <w:color w:val="000000"/>
+          <w:sz w:val="19"/>
+          <w:szCs w:val="19"/>
+          <w:lang w:val="es-CO"/>
+        </w:rPr>
+        <w:t>m</w:t>
       </w:r>
       <w:r>
         <w:rPr>
@@ -4561,7 +6160,18 @@
           <w:szCs w:val="19"/>
           <w:lang w:val="es-CO"/>
         </w:rPr>
-        <w:t xml:space="preserve">Provincia </w:t>
+        <w:t>Provincia</w:t>
+      </w:r>
+      <w:proofErr w:type="spellEnd"/>
+      <w:r>
+        <w:rPr>
+          <w:rFonts w:ascii="Consolas" w:hAnsi="Consolas" w:cs="Consolas"/>
+          <w:color w:val="000000"/>
+          <w:sz w:val="19"/>
+          <w:szCs w:val="19"/>
+          <w:lang w:val="es-CO"/>
+        </w:rPr>
+        <w:t xml:space="preserve"> </w:t>
       </w:r>
       <w:r>
         <w:rPr>
@@ -4617,7 +6227,19 @@
           <w:szCs w:val="19"/>
           <w:lang w:val="es-CO"/>
         </w:rPr>
-        <w:t xml:space="preserve">    e</w:t>
+        <w:t xml:space="preserve">    </w:t>
+      </w:r>
+      <w:proofErr w:type="spellStart"/>
+      <w:proofErr w:type="gramStart"/>
+      <w:r>
+        <w:rPr>
+          <w:rFonts w:ascii="Consolas" w:hAnsi="Consolas" w:cs="Consolas"/>
+          <w:color w:val="000000"/>
+          <w:sz w:val="19"/>
+          <w:szCs w:val="19"/>
+          <w:lang w:val="es-CO"/>
+        </w:rPr>
+        <w:t>e</w:t>
       </w:r>
       <w:r>
         <w:rPr>
@@ -4637,7 +6259,29 @@
           <w:szCs w:val="19"/>
           <w:lang w:val="es-CO"/>
         </w:rPr>
-        <w:t xml:space="preserve">Fecha_Imagen_UTC </w:t>
+        <w:t>Fecha</w:t>
+      </w:r>
+      <w:proofErr w:type="gramEnd"/>
+      <w:r>
+        <w:rPr>
+          <w:rFonts w:ascii="Consolas" w:hAnsi="Consolas" w:cs="Consolas"/>
+          <w:color w:val="000000"/>
+          <w:sz w:val="19"/>
+          <w:szCs w:val="19"/>
+          <w:lang w:val="es-CO"/>
+        </w:rPr>
+        <w:t>_Imagen_UTC</w:t>
+      </w:r>
+      <w:proofErr w:type="spellEnd"/>
+      <w:r>
+        <w:rPr>
+          <w:rFonts w:ascii="Consolas" w:hAnsi="Consolas" w:cs="Consolas"/>
+          <w:color w:val="000000"/>
+          <w:sz w:val="19"/>
+          <w:szCs w:val="19"/>
+          <w:lang w:val="es-CO"/>
+        </w:rPr>
+        <w:t xml:space="preserve"> </w:t>
       </w:r>
       <w:r>
         <w:rPr>
@@ -4728,7 +6372,19 @@
           <w:szCs w:val="19"/>
           <w:lang w:val="es-CO"/>
         </w:rPr>
-        <w:t xml:space="preserve"> e</w:t>
+        <w:t xml:space="preserve"> </w:t>
+      </w:r>
+      <w:proofErr w:type="spellStart"/>
+      <w:proofErr w:type="gramStart"/>
+      <w:r>
+        <w:rPr>
+          <w:rFonts w:ascii="Consolas" w:hAnsi="Consolas" w:cs="Consolas"/>
+          <w:color w:val="000000"/>
+          <w:sz w:val="19"/>
+          <w:szCs w:val="19"/>
+          <w:lang w:val="es-CO"/>
+        </w:rPr>
+        <w:t>e</w:t>
       </w:r>
       <w:r>
         <w:rPr>
@@ -4748,8 +6404,20 @@
           <w:szCs w:val="19"/>
           <w:lang w:val="es-CO"/>
         </w:rPr>
-        <w:t>Fecha_Imagen_UTC</w:t>
-      </w:r>
+        <w:t>Fecha</w:t>
+      </w:r>
+      <w:proofErr w:type="gramEnd"/>
+      <w:r>
+        <w:rPr>
+          <w:rFonts w:ascii="Consolas" w:hAnsi="Consolas" w:cs="Consolas"/>
+          <w:color w:val="000000"/>
+          <w:sz w:val="19"/>
+          <w:szCs w:val="19"/>
+          <w:lang w:val="es-CO"/>
+        </w:rPr>
+        <w:t>_Imagen_UTC</w:t>
+      </w:r>
+      <w:proofErr w:type="spellEnd"/>
       <w:r>
         <w:rPr>
           <w:rFonts w:ascii="Consolas" w:hAnsi="Consolas" w:cs="Consolas"/>
@@ -4785,6 +6453,7 @@
       <w:r>
         <w:rPr>
           <w:rFonts w:eastAsia="Times New Roman"/>
+          <w:noProof/>
           <w:color w:val="000000"/>
           <w:lang w:val="es-ES"/>
         </w:rPr>
@@ -4847,7 +6516,29 @@
           <w:szCs w:val="19"/>
           <w:lang w:val="es-ES"/>
         </w:rPr>
-        <w:t>Un listado del ultimo evento de cada cámara. La cámara que no tenga eventos tiene que aparecer como ‘sin evento’</w:t>
+        <w:t xml:space="preserve">Un listado del </w:t>
+      </w:r>
+      <w:proofErr w:type="spellStart"/>
+      <w:r>
+        <w:rPr>
+          <w:rFonts w:ascii="Consolas" w:eastAsia="Times New Roman" w:hAnsi="Consolas"/>
+          <w:color w:val="000000"/>
+          <w:sz w:val="19"/>
+          <w:szCs w:val="19"/>
+          <w:lang w:val="es-ES"/>
+        </w:rPr>
+        <w:t>ultimo</w:t>
+      </w:r>
+      <w:proofErr w:type="spellEnd"/>
+      <w:r>
+        <w:rPr>
+          <w:rFonts w:ascii="Consolas" w:eastAsia="Times New Roman" w:hAnsi="Consolas"/>
+          <w:color w:val="000000"/>
+          <w:sz w:val="19"/>
+          <w:szCs w:val="19"/>
+          <w:lang w:val="es-ES"/>
+        </w:rPr>
+        <w:t xml:space="preserve"> evento de cada cámara. La cámara que no tenga eventos tiene que aparecer como ‘sin evento’</w:t>
       </w:r>
     </w:p>
     <w:p>
@@ -4910,6 +6601,16 @@
           <w:lang w:val="es-CO"/>
         </w:rPr>
         <w:tab/>
+      </w:r>
+      <w:proofErr w:type="spellStart"/>
+      <w:r>
+        <w:rPr>
+          <w:rFonts w:ascii="Consolas" w:hAnsi="Consolas" w:cs="Consolas"/>
+          <w:color w:val="000000"/>
+          <w:sz w:val="19"/>
+          <w:szCs w:val="19"/>
+          <w:lang w:val="es-CO"/>
+        </w:rPr>
         <w:t>c</w:t>
       </w:r>
       <w:r>
@@ -4932,6 +6633,7 @@
         </w:rPr>
         <w:t>Id_Camara</w:t>
       </w:r>
+      <w:proofErr w:type="spellEnd"/>
       <w:r>
         <w:rPr>
           <w:rFonts w:ascii="Consolas" w:hAnsi="Consolas" w:cs="Consolas"/>
@@ -4977,6 +6679,16 @@
           <w:lang w:val="es-CO"/>
         </w:rPr>
         <w:tab/>
+      </w:r>
+      <w:proofErr w:type="spellStart"/>
+      <w:r>
+        <w:rPr>
+          <w:rFonts w:ascii="Consolas" w:hAnsi="Consolas" w:cs="Consolas"/>
+          <w:color w:val="000000"/>
+          <w:sz w:val="19"/>
+          <w:szCs w:val="19"/>
+          <w:lang w:val="es-CO"/>
+        </w:rPr>
         <w:t>c</w:t>
       </w:r>
       <w:r>
@@ -4997,7 +6709,18 @@
           <w:szCs w:val="19"/>
           <w:lang w:val="es-CO"/>
         </w:rPr>
-        <w:t xml:space="preserve">Nombre </w:t>
+        <w:t>Nombre</w:t>
+      </w:r>
+      <w:proofErr w:type="spellEnd"/>
+      <w:r>
+        <w:rPr>
+          <w:rFonts w:ascii="Consolas" w:hAnsi="Consolas" w:cs="Consolas"/>
+          <w:color w:val="000000"/>
+          <w:sz w:val="19"/>
+          <w:szCs w:val="19"/>
+          <w:lang w:val="es-CO"/>
+        </w:rPr>
+        <w:t xml:space="preserve"> </w:t>
       </w:r>
       <w:r>
         <w:rPr>
@@ -5017,8 +6740,20 @@
           <w:szCs w:val="19"/>
           <w:lang w:val="es-CO"/>
         </w:rPr>
-        <w:t xml:space="preserve"> Camara</w:t>
-      </w:r>
+        <w:t xml:space="preserve"> </w:t>
+      </w:r>
+      <w:proofErr w:type="spellStart"/>
+      <w:r>
+        <w:rPr>
+          <w:rFonts w:ascii="Consolas" w:hAnsi="Consolas" w:cs="Consolas"/>
+          <w:color w:val="000000"/>
+          <w:sz w:val="19"/>
+          <w:szCs w:val="19"/>
+          <w:lang w:val="es-CO"/>
+        </w:rPr>
+        <w:t>Camara</w:t>
+      </w:r>
+      <w:proofErr w:type="spellEnd"/>
       <w:r>
         <w:rPr>
           <w:rFonts w:ascii="Consolas" w:hAnsi="Consolas" w:cs="Consolas"/>
@@ -5075,6 +6810,7 @@
         </w:rPr>
         <w:t>(</w:t>
       </w:r>
+      <w:proofErr w:type="gramStart"/>
       <w:r>
         <w:rPr>
           <w:rFonts w:ascii="Consolas" w:hAnsi="Consolas" w:cs="Consolas"/>
@@ -5095,6 +6831,8 @@
         </w:rPr>
         <w:t>(</w:t>
       </w:r>
+      <w:proofErr w:type="spellStart"/>
+      <w:proofErr w:type="gramEnd"/>
       <w:r>
         <w:rPr>
           <w:rFonts w:ascii="Consolas" w:hAnsi="Consolas" w:cs="Consolas"/>
@@ -5105,6 +6843,7 @@
         </w:rPr>
         <w:t>convert</w:t>
       </w:r>
+      <w:proofErr w:type="spellEnd"/>
       <w:r>
         <w:rPr>
           <w:rFonts w:ascii="Consolas" w:hAnsi="Consolas" w:cs="Consolas"/>
@@ -5115,6 +6854,7 @@
         </w:rPr>
         <w:t>(</w:t>
       </w:r>
+      <w:proofErr w:type="spellStart"/>
       <w:r>
         <w:rPr>
           <w:rFonts w:ascii="Consolas" w:hAnsi="Consolas" w:cs="Consolas"/>
@@ -5125,6 +6865,7 @@
         </w:rPr>
         <w:t>nvarchar</w:t>
       </w:r>
+      <w:proofErr w:type="spellEnd"/>
       <w:r>
         <w:rPr>
           <w:rFonts w:ascii="Consolas" w:hAnsi="Consolas" w:cs="Consolas"/>
@@ -5163,7 +6904,18 @@
           <w:szCs w:val="19"/>
           <w:lang w:val="es-CO"/>
         </w:rPr>
-        <w:t xml:space="preserve"> ec</w:t>
+        <w:t xml:space="preserve"> </w:t>
+      </w:r>
+      <w:proofErr w:type="spellStart"/>
+      <w:r>
+        <w:rPr>
+          <w:rFonts w:ascii="Consolas" w:hAnsi="Consolas" w:cs="Consolas"/>
+          <w:color w:val="000000"/>
+          <w:sz w:val="19"/>
+          <w:szCs w:val="19"/>
+          <w:lang w:val="es-CO"/>
+        </w:rPr>
+        <w:t>ec</w:t>
       </w:r>
       <w:r>
         <w:rPr>
@@ -5185,6 +6937,7 @@
         </w:rPr>
         <w:t>Fecha_Imagen_UTC</w:t>
       </w:r>
+      <w:proofErr w:type="spellEnd"/>
       <w:r>
         <w:rPr>
           <w:rFonts w:ascii="Consolas" w:hAnsi="Consolas" w:cs="Consolas"/>
@@ -5253,8 +7006,20 @@
           <w:szCs w:val="19"/>
           <w:lang w:val="es-CO"/>
         </w:rPr>
-        <w:t xml:space="preserve"> Ultimo_Evento</w:t>
-      </w:r>
+        <w:t xml:space="preserve"> </w:t>
+      </w:r>
+      <w:proofErr w:type="spellStart"/>
+      <w:r>
+        <w:rPr>
+          <w:rFonts w:ascii="Consolas" w:hAnsi="Consolas" w:cs="Consolas"/>
+          <w:color w:val="000000"/>
+          <w:sz w:val="19"/>
+          <w:szCs w:val="19"/>
+          <w:lang w:val="es-CO"/>
+        </w:rPr>
+        <w:t>Ultimo_Evento</w:t>
+      </w:r>
+      <w:proofErr w:type="spellEnd"/>
     </w:p>
     <w:p>
       <w:pPr>
@@ -5289,7 +7054,19 @@
           <w:szCs w:val="19"/>
           <w:lang w:val="es-CO"/>
         </w:rPr>
-        <w:t xml:space="preserve"> dbo</w:t>
+        <w:t xml:space="preserve"> </w:t>
+      </w:r>
+      <w:proofErr w:type="spellStart"/>
+      <w:proofErr w:type="gramStart"/>
+      <w:r>
+        <w:rPr>
+          <w:rFonts w:ascii="Consolas" w:hAnsi="Consolas" w:cs="Consolas"/>
+          <w:color w:val="000000"/>
+          <w:sz w:val="19"/>
+          <w:szCs w:val="19"/>
+          <w:lang w:val="es-CO"/>
+        </w:rPr>
+        <w:t>dbo</w:t>
       </w:r>
       <w:r>
         <w:rPr>
@@ -5309,7 +7086,19 @@
           <w:szCs w:val="19"/>
           <w:lang w:val="es-CO"/>
         </w:rPr>
-        <w:t xml:space="preserve">Camara c </w:t>
+        <w:t>Camara</w:t>
+      </w:r>
+      <w:proofErr w:type="spellEnd"/>
+      <w:proofErr w:type="gramEnd"/>
+      <w:r>
+        <w:rPr>
+          <w:rFonts w:ascii="Consolas" w:hAnsi="Consolas" w:cs="Consolas"/>
+          <w:color w:val="000000"/>
+          <w:sz w:val="19"/>
+          <w:szCs w:val="19"/>
+          <w:lang w:val="es-CO"/>
+        </w:rPr>
+        <w:t xml:space="preserve"> c </w:t>
       </w:r>
     </w:p>
     <w:p>
@@ -5365,7 +7154,19 @@
           <w:szCs w:val="19"/>
           <w:lang w:val="es-CO"/>
         </w:rPr>
-        <w:t xml:space="preserve"> dbo</w:t>
+        <w:t xml:space="preserve"> </w:t>
+      </w:r>
+      <w:proofErr w:type="spellStart"/>
+      <w:proofErr w:type="gramStart"/>
+      <w:r>
+        <w:rPr>
+          <w:rFonts w:ascii="Consolas" w:hAnsi="Consolas" w:cs="Consolas"/>
+          <w:color w:val="000000"/>
+          <w:sz w:val="19"/>
+          <w:szCs w:val="19"/>
+          <w:lang w:val="es-CO"/>
+        </w:rPr>
+        <w:t>dbo</w:t>
       </w:r>
       <w:r>
         <w:rPr>
@@ -5385,7 +7186,41 @@
           <w:szCs w:val="19"/>
           <w:lang w:val="es-CO"/>
         </w:rPr>
-        <w:t xml:space="preserve">EventosCam ec </w:t>
+        <w:t>EventosCam</w:t>
+      </w:r>
+      <w:proofErr w:type="spellEnd"/>
+      <w:proofErr w:type="gramEnd"/>
+      <w:r>
+        <w:rPr>
+          <w:rFonts w:ascii="Consolas" w:hAnsi="Consolas" w:cs="Consolas"/>
+          <w:color w:val="000000"/>
+          <w:sz w:val="19"/>
+          <w:szCs w:val="19"/>
+          <w:lang w:val="es-CO"/>
+        </w:rPr>
+        <w:t xml:space="preserve"> </w:t>
+      </w:r>
+      <w:proofErr w:type="spellStart"/>
+      <w:r>
+        <w:rPr>
+          <w:rFonts w:ascii="Consolas" w:hAnsi="Consolas" w:cs="Consolas"/>
+          <w:color w:val="000000"/>
+          <w:sz w:val="19"/>
+          <w:szCs w:val="19"/>
+          <w:lang w:val="es-CO"/>
+        </w:rPr>
+        <w:t>ec</w:t>
+      </w:r>
+      <w:proofErr w:type="spellEnd"/>
+      <w:r>
+        <w:rPr>
+          <w:rFonts w:ascii="Consolas" w:hAnsi="Consolas" w:cs="Consolas"/>
+          <w:color w:val="000000"/>
+          <w:sz w:val="19"/>
+          <w:szCs w:val="19"/>
+          <w:lang w:val="es-CO"/>
+        </w:rPr>
+        <w:t xml:space="preserve"> </w:t>
       </w:r>
       <w:r>
         <w:rPr>
@@ -5405,7 +7240,18 @@
           <w:szCs w:val="19"/>
           <w:lang w:val="es-CO"/>
         </w:rPr>
-        <w:t xml:space="preserve"> c</w:t>
+        <w:t xml:space="preserve"> </w:t>
+      </w:r>
+      <w:proofErr w:type="spellStart"/>
+      <w:r>
+        <w:rPr>
+          <w:rFonts w:ascii="Consolas" w:hAnsi="Consolas" w:cs="Consolas"/>
+          <w:color w:val="000000"/>
+          <w:sz w:val="19"/>
+          <w:szCs w:val="19"/>
+          <w:lang w:val="es-CO"/>
+        </w:rPr>
+        <w:t>c</w:t>
       </w:r>
       <w:r>
         <w:rPr>
@@ -5425,7 +7271,18 @@
           <w:szCs w:val="19"/>
           <w:lang w:val="es-CO"/>
         </w:rPr>
-        <w:t xml:space="preserve">Id_Camara </w:t>
+        <w:t>Id_Camara</w:t>
+      </w:r>
+      <w:proofErr w:type="spellEnd"/>
+      <w:r>
+        <w:rPr>
+          <w:rFonts w:ascii="Consolas" w:hAnsi="Consolas" w:cs="Consolas"/>
+          <w:color w:val="000000"/>
+          <w:sz w:val="19"/>
+          <w:szCs w:val="19"/>
+          <w:lang w:val="es-CO"/>
+        </w:rPr>
+        <w:t xml:space="preserve"> </w:t>
       </w:r>
       <w:r>
         <w:rPr>
@@ -5445,7 +7302,18 @@
           <w:szCs w:val="19"/>
           <w:lang w:val="es-CO"/>
         </w:rPr>
-        <w:t xml:space="preserve"> ec</w:t>
+        <w:t xml:space="preserve"> </w:t>
+      </w:r>
+      <w:proofErr w:type="spellStart"/>
+      <w:r>
+        <w:rPr>
+          <w:rFonts w:ascii="Consolas" w:hAnsi="Consolas" w:cs="Consolas"/>
+          <w:color w:val="000000"/>
+          <w:sz w:val="19"/>
+          <w:szCs w:val="19"/>
+          <w:lang w:val="es-CO"/>
+        </w:rPr>
+        <w:t>ec</w:t>
       </w:r>
       <w:r>
         <w:rPr>
@@ -5467,6 +7335,7 @@
         </w:rPr>
         <w:t>Id_Camara</w:t>
       </w:r>
+      <w:proofErr w:type="spellEnd"/>
     </w:p>
     <w:p>
       <w:pPr>
@@ -5521,7 +7390,19 @@
           <w:szCs w:val="19"/>
           <w:lang w:val="es-CO"/>
         </w:rPr>
-        <w:t xml:space="preserve"> c</w:t>
+        <w:t xml:space="preserve"> </w:t>
+      </w:r>
+      <w:proofErr w:type="spellStart"/>
+      <w:proofErr w:type="gramStart"/>
+      <w:r>
+        <w:rPr>
+          <w:rFonts w:ascii="Consolas" w:hAnsi="Consolas" w:cs="Consolas"/>
+          <w:color w:val="000000"/>
+          <w:sz w:val="19"/>
+          <w:szCs w:val="19"/>
+          <w:lang w:val="es-CO"/>
+        </w:rPr>
+        <w:t>c</w:t>
       </w:r>
       <w:r>
         <w:rPr>
@@ -5541,8 +7422,20 @@
           <w:szCs w:val="19"/>
           <w:lang w:val="es-CO"/>
         </w:rPr>
-        <w:t>Id_Camara</w:t>
-      </w:r>
+        <w:t>Id</w:t>
+      </w:r>
+      <w:proofErr w:type="gramEnd"/>
+      <w:r>
+        <w:rPr>
+          <w:rFonts w:ascii="Consolas" w:hAnsi="Consolas" w:cs="Consolas"/>
+          <w:color w:val="000000"/>
+          <w:sz w:val="19"/>
+          <w:szCs w:val="19"/>
+          <w:lang w:val="es-CO"/>
+        </w:rPr>
+        <w:t>_Camara</w:t>
+      </w:r>
+      <w:proofErr w:type="spellEnd"/>
       <w:r>
         <w:rPr>
           <w:rFonts w:ascii="Consolas" w:hAnsi="Consolas" w:cs="Consolas"/>
@@ -5561,7 +7454,18 @@
           <w:szCs w:val="19"/>
           <w:lang w:val="es-CO"/>
         </w:rPr>
-        <w:t xml:space="preserve"> c</w:t>
+        <w:t xml:space="preserve"> </w:t>
+      </w:r>
+      <w:proofErr w:type="spellStart"/>
+      <w:r>
+        <w:rPr>
+          <w:rFonts w:ascii="Consolas" w:hAnsi="Consolas" w:cs="Consolas"/>
+          <w:color w:val="000000"/>
+          <w:sz w:val="19"/>
+          <w:szCs w:val="19"/>
+          <w:lang w:val="es-CO"/>
+        </w:rPr>
+        <w:t>c</w:t>
       </w:r>
       <w:r>
         <w:rPr>
@@ -5581,7 +7485,18 @@
           <w:szCs w:val="19"/>
           <w:lang w:val="es-CO"/>
         </w:rPr>
-        <w:t xml:space="preserve">Nombre </w:t>
+        <w:t>Nombre</w:t>
+      </w:r>
+      <w:proofErr w:type="spellEnd"/>
+      <w:r>
+        <w:rPr>
+          <w:rFonts w:ascii="Consolas" w:hAnsi="Consolas" w:cs="Consolas"/>
+          <w:color w:val="000000"/>
+          <w:sz w:val="19"/>
+          <w:szCs w:val="19"/>
+          <w:lang w:val="es-CO"/>
+        </w:rPr>
+        <w:t xml:space="preserve"> </w:t>
       </w:r>
     </w:p>
     <w:p>
@@ -5632,7 +7547,19 @@
           <w:szCs w:val="19"/>
           <w:lang w:val="es-CO"/>
         </w:rPr>
-        <w:t xml:space="preserve"> c</w:t>
+        <w:t xml:space="preserve"> </w:t>
+      </w:r>
+      <w:proofErr w:type="spellStart"/>
+      <w:proofErr w:type="gramStart"/>
+      <w:r>
+        <w:rPr>
+          <w:rFonts w:ascii="Consolas" w:hAnsi="Consolas" w:cs="Consolas"/>
+          <w:color w:val="000000"/>
+          <w:sz w:val="19"/>
+          <w:szCs w:val="19"/>
+          <w:lang w:val="es-CO"/>
+        </w:rPr>
+        <w:t>c</w:t>
       </w:r>
       <w:r>
         <w:rPr>
@@ -5652,7 +7579,19 @@
           <w:szCs w:val="19"/>
           <w:lang w:val="es-CO"/>
         </w:rPr>
-        <w:t xml:space="preserve">Nombre </w:t>
+        <w:t>Nombre</w:t>
+      </w:r>
+      <w:proofErr w:type="spellEnd"/>
+      <w:proofErr w:type="gramEnd"/>
+      <w:r>
+        <w:rPr>
+          <w:rFonts w:ascii="Consolas" w:hAnsi="Consolas" w:cs="Consolas"/>
+          <w:color w:val="000000"/>
+          <w:sz w:val="19"/>
+          <w:szCs w:val="19"/>
+          <w:lang w:val="es-CO"/>
+        </w:rPr>
+        <w:t xml:space="preserve"> </w:t>
       </w:r>
       <w:r>
         <w:rPr>
@@ -5667,6 +7606,9 @@
     </w:p>
     <w:p>
       <w:r>
+        <w:rPr>
+          <w:noProof/>
+        </w:rPr>
         <w:drawing>
           <wp:inline distT="0" distB="0" distL="0" distR="0" wp14:anchorId="34303810" wp14:editId="38E387B1">
             <wp:extent cx="3962953" cy="3391373"/>
@@ -5704,9 +7646,6 @@
         </w:drawing>
       </w:r>
     </w:p>
-    <w:p/>
-    <w:p/>
-    <w:p/>
     <w:p/>
     <w:p/>
     <w:p/>

</xml_diff>